<commit_message>
Lots of edits on Capstone report
</commit_message>
<xml_diff>
--- a/CapstoneProject/CapstoneProjectReportPDF.docx
+++ b/CapstoneProject/CapstoneProjectReportPDF.docx
@@ -7,7 +7,43 @@
         <w:pStyle w:val="Title"/>
       </w:pPr>
       <w:r>
-        <w:t xml:space="preserve">Title</w:t>
+        <w:t xml:space="preserve">REDS</w:t>
+      </w:r>
+      <w:r>
+        <w:t xml:space="preserve"> </w:t>
+      </w:r>
+      <w:r>
+        <w:t xml:space="preserve">Midtown</w:t>
+      </w:r>
+      <w:r>
+        <w:t xml:space="preserve"> </w:t>
+      </w:r>
+      <w:r>
+        <w:t xml:space="preserve">Tavern</w:t>
+      </w:r>
+      <w:r>
+        <w:t xml:space="preserve"> </w:t>
+      </w:r>
+      <w:r>
+        <w:t xml:space="preserve">Review</w:t>
+      </w:r>
+      <w:r>
+        <w:t xml:space="preserve"> </w:t>
+      </w:r>
+      <w:r>
+        <w:t xml:space="preserve">Analytics</w:t>
+      </w:r>
+      <w:r>
+        <w:t xml:space="preserve"> </w:t>
+      </w:r>
+      <w:r>
+        <w:t xml:space="preserve">(WORKING</w:t>
+      </w:r>
+      <w:r>
+        <w:t xml:space="preserve"> </w:t>
+      </w:r>
+      <w:r>
+        <w:t xml:space="preserve">TITLE)</w:t>
       </w:r>
     </w:p>
     <w:p>
@@ -27,12 +63,6 @@
         <w:t xml:space="preserve"> </w:t>
       </w:r>
       <w:r>
-        <w:t xml:space="preserve">Intermediate</w:t>
-      </w:r>
-      <w:r>
-        <w:t xml:space="preserve"> </w:t>
-      </w:r>
-      <w:r>
         <w:t xml:space="preserve">Report</w:t>
       </w:r>
     </w:p>
@@ -61,7 +91,7 @@
         <w:t xml:space="preserve"> </w:t>
       </w:r>
       <w:r>
-        <w:t xml:space="preserve">8th,</w:t>
+        <w:t xml:space="preserve">23rd,</w:t>
       </w:r>
       <w:r>
         <w:t xml:space="preserve"> </w:t>
@@ -1519,7 +1549,7 @@
         <w:rPr>
           <w:rStyle w:val="VerbatimChar"/>
         </w:rPr>
-        <w:t xml:space="preserve">## [1] &lt;head&gt;\n&lt;script&gt;            window.yPageStart = new Date().getTime() ...</w:t>
+        <w:t xml:space="preserve">## [1] &lt;head&gt;\n&lt;script&gt;\n            (function() {\n                var mai ...</w:t>
       </w:r>
       <w:r>
         <w:br w:type="textWrapping"/>
@@ -1627,7 +1657,7 @@
         <w:rPr>
           <w:rStyle w:val="VerbatimChar"/>
         </w:rPr>
-        <w:t xml:space="preserve">## [1] &lt;p lang="en"&gt;I've been meaning to come to Reds for sometime. Well re ...</w:t>
+        <w:t xml:space="preserve">## [1] &lt;p lang="en"&gt;The first time I started dining here was due to summerl ...</w:t>
       </w:r>
       <w:r>
         <w:br w:type="textWrapping"/>
@@ -1645,34 +1675,34 @@
         <w:rPr>
           <w:rStyle w:val="VerbatimChar"/>
         </w:rPr>
-        <w:t xml:space="preserve">## [3] &lt;p lang="en"&gt;As a young barrister  I often visited Red's older, fanc ...</w:t>
-      </w:r>
-      <w:r>
-        <w:br w:type="textWrapping"/>
-      </w:r>
-      <w:r>
-        <w:rPr>
-          <w:rStyle w:val="VerbatimChar"/>
-        </w:rPr>
-        <w:t xml:space="preserve">## [4] &lt;p lang="en"&gt;I came here for dinner and had wine and entrees. I wish ...</w:t>
-      </w:r>
-      <w:r>
-        <w:br w:type="textWrapping"/>
-      </w:r>
-      <w:r>
-        <w:rPr>
-          <w:rStyle w:val="VerbatimChar"/>
-        </w:rPr>
-        <w:t xml:space="preserve">## [5] &lt;p lang="en"&gt;I had to try out Reds for Summerlicious! It was a 3 cou ...</w:t>
-      </w:r>
-      <w:r>
-        <w:br w:type="textWrapping"/>
-      </w:r>
-      <w:r>
-        <w:rPr>
-          <w:rStyle w:val="VerbatimChar"/>
-        </w:rPr>
-        <w:t xml:space="preserve">## [6] &lt;p lang="en"&gt;Their gin and tonic nights are amazing and come in the  ...</w:t>
+        <w:t xml:space="preserve">## [3] &lt;p lang="en"&gt;I've been meaning to come to Reds for sometime. Well re ...</w:t>
+      </w:r>
+      <w:r>
+        <w:br w:type="textWrapping"/>
+      </w:r>
+      <w:r>
+        <w:rPr>
+          <w:rStyle w:val="VerbatimChar"/>
+        </w:rPr>
+        <w:t xml:space="preserve">## [4] &lt;p lang="en"&gt;As a young barrister  I often visited Red's older, fanc ...</w:t>
+      </w:r>
+      <w:r>
+        <w:br w:type="textWrapping"/>
+      </w:r>
+      <w:r>
+        <w:rPr>
+          <w:rStyle w:val="VerbatimChar"/>
+        </w:rPr>
+        <w:t xml:space="preserve">## [5] &lt;p lang="en"&gt;I came here for dinner and had wine and entrees. I wish ...</w:t>
+      </w:r>
+      <w:r>
+        <w:br w:type="textWrapping"/>
+      </w:r>
+      <w:r>
+        <w:rPr>
+          <w:rStyle w:val="VerbatimChar"/>
+        </w:rPr>
+        <w:t xml:space="preserve">## [6] &lt;p lang="en"&gt;I had to try out Reds for Summerlicious! It was a 3 cou ...</w:t>
       </w:r>
     </w:p>
     <w:p>
@@ -1795,7 +1825,7 @@
         <w:rPr>
           <w:rStyle w:val="VerbatimChar"/>
         </w:rPr>
-        <w:t xml:space="preserve">## [1] "&lt;p lang=\"en\"&gt;I've been meaning to come to Reds for sometime. Well reviewed and recommended in circles around the office. Often used by colleagues for lunch time office celebrations...birthdays, seasonal celebrations etc. &lt;br&gt;&lt;br&gt;I was a bit nervous because I'm more of a slow, intimate, quite kind of a diner. Less of a steakhouse, loud music kind of a guy. Some of that might be because I'm a vegetarian. &lt;br&gt;&lt;br&gt;The setting was intimate, gentle lighting. Music a touch loud for my delicate constitution but hey, 80's music is always a winner. &lt;br&gt;&lt;br&gt;The food was above, way above expected. Garden salad, truffle fries to start and there was the flash back to Tuscany. &lt;br&gt;&lt;br&gt;My partner had the salmon dish, fingerling potatoes with heirloom carrots and snow peas. 11 out of 10. &lt;br&gt;&lt;br&gt;I had the vegetarian, vegetable fricasee. Delicious, perfectly cooked and bursting in flavour if not a little too busy with the aforementioned flavours. 9.5/10&lt;br&gt;&lt;br&gt;Apple pie with cheddar, outstanding. Espresso delicious. Staff professional, friendly and attentive. What else can be said? Shout out to Felix the waitstaff for making the visit memorable.&lt;/p&gt;"</w:t>
+        <w:t xml:space="preserve">## [1] "&lt;p lang=\"en\"&gt;The first time I started dining here was due to summerlicious. My friends and I all loved their summerlicious menu. Everything they serve was absolutely delicious. The flavours were just right and the steaks were perfectly cooked. The fried chicken was crispy on the outside yet juicy on the inside. The pan seared trout was nicely seasoned and not overcooked. As for dessert it was alright. Service was excellent. &lt;br&gt;&lt;br&gt;Visited this place a few times after that and even held my birthday party here. Food was alright but not as good as my summerlicious experience. We had a semi private table closer to the back of the restaurant. Service was still good. My friends brought a cake to cut there and there was a cake cutting fee. Forgot how much though. &lt;br&gt;&lt;br&gt;During my other visits, some of the things that stood out the most is the butter chicken. The butter chicken (16.95) is one of the best I've tried. It tasted rich and flavourful. I seemed very authentic. It was so good that my brown friend even thought it was really authentic for a restaurant that doesn't specialize in this type of cuisine. Portion size of it was pretty small though. &lt;br&gt;&lt;br&gt;The chicken carbonara ($19.99) was not that good. It wasn't as flavourful as expected. Seemed like something was missing. &lt;br&gt;&lt;br&gt;Lobster sirloin - I think it was a 7oz sirloin with lobster bits, mash potatoes and veggies. Not worth it. Felt like it was overprice. It was topped with really little lobster bits for an extra i think $8. You're better off going with a regular sirloin for cheaper. &lt;br&gt;&lt;br&gt;Peppercorn steak ($34.95) - 11oz New York steak. This one was okay but nothing special. A little overcooked. The sauce was good though.&lt;br&gt;&lt;br&gt;The decor is pretty simple and the lighting is pretty dim. It's pretty good for a romantic date. &lt;br&gt;&lt;br&gt;Washrooms are located upstairs. The washrooms nice and clean. &lt;br&gt;&lt;br&gt;Overall, okay place. Something's are reasonably priced but others are a little overpriced for the portion they give.&lt;/p&gt;"</w:t>
       </w:r>
       <w:r>
         <w:br w:type="textWrapping"/>
@@ -1915,7 +1945,7 @@
         <w:rPr>
           <w:rStyle w:val="VerbatimChar"/>
         </w:rPr>
-        <w:t xml:space="preserve">## [1] "I've been meaning to come to Reds for sometime. Well reviewed and recommended in circles around the office. Often used by colleagues for lunch time office celebrations...birthdays, seasonal celebrations etc. I was a bit nervous because I'm more of a slow, intimate, quite kind of a diner. Less of a steakhouse, loud music kind of a guy. Some of that might be because I'm a vegetarian. The setting was intimate, gentle lighting. Music a touch loud for my delicate constitution but hey, 80's music is always a winner. The food was above, way above expected. Garden salad, truffle fries to start and there was the flash back to Tuscany. My partner had the salmon dish, fingerling potatoes with heirloom carrots and snow peas. 11 out of 10. I had the vegetarian, vegetable fricasee. Delicious, perfectly cooked and bursting in flavour if not a little too busy with the aforementioned flavours. 9.5/10Apple pie with cheddar, outstanding. Espresso delicious. Staff professional, friendly and attentive. What else can be said? Shout out to Felix the waitstaff for making the visit memorable."</w:t>
+        <w:t xml:space="preserve">## [1] "The first time I started dining here was due to summerlicious. My friends and I all loved their summerlicious menu. Everything they serve was absolutely delicious. The flavours were just right and the steaks were perfectly cooked. The fried chicken was crispy on the outside yet juicy on the inside. The pan seared trout was nicely seasoned and not overcooked. As for dessert it was alright. Service was excellent. Visited this place a few times after that and even held my birthday party here. Food was alright but not as good as my summerlicious experience. We had a semi private table closer to the back of the restaurant. Service was still good. My friends brought a cake to cut there and there was a cake cutting fee. Forgot how much though. During my other visits, some of the things that stood out the most is the butter chicken. The butter chicken (16.95) is one of the best I've tried. It tasted rich and flavourful. I seemed very authentic. It was so good that my brown friend even thought it was really authentic for a restaurant that doesn't specialize in this type of cuisine. Portion size of it was pretty small though. The chicken carbonara ($19.99) was not that good. It wasn't as flavourful as expected. Seemed like something was missing. Lobster sirloin - I think it was a 7oz sirloin with lobster bits, mash potatoes and veggies. Not worth it. Felt like it was overprice. It was topped with really little lobster bits for an extra i think $8. You're better off going with a regular sirloin for cheaper. Peppercorn steak ($34.95) - 11oz New York steak. This one was okay but nothing special. A little overcooked. The sauce was good though.The decor is pretty simple and the lighting is pretty dim. It's pretty good for a romantic date. Washrooms are located upstairs. The washrooms nice and clean. Overall, okay place. Something's are reasonably priced but others are a little overpriced for the portion they give."</w:t>
       </w:r>
       <w:r>
         <w:br w:type="textWrapping"/>
@@ -2918,16 +2948,16 @@
         <w:rPr>
           <w:rStyle w:val="VerbatimChar"/>
         </w:rPr>
-        <w:t xml:space="preserve">## [1] "4.0 star rating" "3.0 star rating" "4.0 star rating" "3.0 star rating"</w:t>
-      </w:r>
-      <w:r>
-        <w:br w:type="textWrapping"/>
-      </w:r>
-      <w:r>
-        <w:rPr>
-          <w:rStyle w:val="VerbatimChar"/>
-        </w:rPr>
-        <w:t xml:space="preserve">## [5] "3.0 star rating" "4.0 star rating"</w:t>
+        <w:t xml:space="preserve">## [1] "4.0 star rating" "3.0 star rating" "4.0 star rating" "4.0 star rating"</w:t>
+      </w:r>
+      <w:r>
+        <w:br w:type="textWrapping"/>
+      </w:r>
+      <w:r>
+        <w:rPr>
+          <w:rStyle w:val="VerbatimChar"/>
+        </w:rPr>
+        <w:t xml:space="preserve">## [5] "3.0 star rating" "3.0 star rating"</w:t>
       </w:r>
     </w:p>
     <w:p>
@@ -11478,34 +11508,34 @@
         <w:rPr>
           <w:rStyle w:val="VerbatimChar"/>
         </w:rPr>
-        <w:t xml:space="preserve">##  $ Reviews: chr [1:133] "I've been meaning to come to Reds for sometime. Well reviewed and recommended in circles around the office. Often used by colle"| __truncated__ "Attended a winterlicious lunch. $18 for 3 courses. I ordered, and enjoyed:Tuna TostadasSteak Bibimbap. (steak slices are pretty"| __truncated__ "As a young barrister  I often visited Red's older, fancier sibling further downtown. Now a seasoned public servant I prefer thi"| __truncated__ "I came here for dinner and had wine and entrees. I wish they have nicer sitting areas that are more comfortable. However, the w"| __truncated__ ...</w:t>
-      </w:r>
-      <w:r>
-        <w:br w:type="textWrapping"/>
-      </w:r>
-      <w:r>
-        <w:rPr>
-          <w:rStyle w:val="VerbatimChar"/>
-        </w:rPr>
-        <w:t xml:space="preserve">##  $ Ratings: chr [1:135] "4.0 star rating" "3.0 star rating" "4.0 star rating" "3.0 star rating" ...</w:t>
-      </w:r>
-      <w:r>
-        <w:br w:type="textWrapping"/>
-      </w:r>
-      <w:r>
-        <w:rPr>
-          <w:rStyle w:val="VerbatimChar"/>
-        </w:rPr>
-        <w:t xml:space="preserve">##  $ Dates  : chr [1:135] "\n        1/24/2017\n    " "\n        1/31/2017\n    " "\n        1/10/2017\n    " "\n        12/27/2016\n    " ...</w:t>
-      </w:r>
-      <w:r>
-        <w:br w:type="textWrapping"/>
-      </w:r>
-      <w:r>
-        <w:rPr>
-          <w:rStyle w:val="VerbatimChar"/>
-        </w:rPr>
-        <w:t xml:space="preserve">##  $ PrevRev: chr [1:135] "&lt;span class=\"rating-qualifier\"&gt;\n        1/24/2017\n    &lt;/span&gt;" "&lt;span class=\"rating-qualifier\"&gt;\n        1/31/2017\n    &lt;/span&gt;" "&lt;span class=\"rating-qualifier\"&gt;\n        1/10/2017\n    &lt;/span&gt;" "&lt;span class=\"rating-qualifier\"&gt;\n        12/27/2016\n    &lt;/span&gt;" ...</w:t>
+        <w:t xml:space="preserve">##  $ Reviews: chr [1:136] "The first time I started dining here was due to summerlicious. My friends and I all loved their summerlicious menu. Everything "| __truncated__ "Attended a winterlicious lunch. $18 for 3 courses. I ordered, and enjoyed:Tuna TostadasSteak Bibimbap. (steak slices are pretty"| __truncated__ "I've been meaning to come to Reds for sometime. Well reviewed and recommended in circles around the office. Often used by colle"| __truncated__ "As a young barrister  I often visited Red's older, fancier sibling further downtown. Now a seasoned public servant I prefer thi"| __truncated__ ...</w:t>
+      </w:r>
+      <w:r>
+        <w:br w:type="textWrapping"/>
+      </w:r>
+      <w:r>
+        <w:rPr>
+          <w:rStyle w:val="VerbatimChar"/>
+        </w:rPr>
+        <w:t xml:space="preserve">##  $ Ratings: chr [1:138] "4.0 star rating" "3.0 star rating" "4.0 star rating" "4.0 star rating" ...</w:t>
+      </w:r>
+      <w:r>
+        <w:br w:type="textWrapping"/>
+      </w:r>
+      <w:r>
+        <w:rPr>
+          <w:rStyle w:val="VerbatimChar"/>
+        </w:rPr>
+        <w:t xml:space="preserve">##  $ Dates  : chr [1:138] "\n        3/19/2017\n    " "\n        1/31/2017\n    " "\n        1/24/2017\n    " "\n        1/10/2017\n    " ...</w:t>
+      </w:r>
+      <w:r>
+        <w:br w:type="textWrapping"/>
+      </w:r>
+      <w:r>
+        <w:rPr>
+          <w:rStyle w:val="VerbatimChar"/>
+        </w:rPr>
+        <w:t xml:space="preserve">##  $ PrevRev: chr [1:138] "&lt;span class=\"rating-qualifier\"&gt;\n        3/19/2017\n    &lt;/span&gt;" "&lt;span class=\"rating-qualifier\"&gt;\n        1/31/2017\n    &lt;/span&gt;" "&lt;span class=\"rating-qualifier\"&gt;\n        1/24/2017\n    &lt;/span&gt;" "&lt;span class=\"rating-qualifier\"&gt;\n        1/10/2017\n    &lt;/span&gt;" ...</w:t>
       </w:r>
     </w:p>
     <w:p>
@@ -11542,25 +11572,25 @@
         <w:rPr>
           <w:rStyle w:val="VerbatimChar"/>
         </w:rPr>
-        <w:t xml:space="preserve">##  $ Reviews: chr [1:306] "Good food and service. Nice atmosphere. Nothing particularly outstanding but still a reliable option for a nice evening.\n" "Awesome food!\n" "Although the wait staff was outstanding, in particular Hannah, the steaks that were ordered caused quite a problem.\nSince they"| __truncated__ "We booked this reservation last minute and we were very surprised at how good the food was. Our server was very attentive and t"| __truncated__ ...</w:t>
-      </w:r>
-      <w:r>
-        <w:br w:type="textWrapping"/>
-      </w:r>
-      <w:r>
-        <w:rPr>
-          <w:rStyle w:val="VerbatimChar"/>
-        </w:rPr>
-        <w:t xml:space="preserve">##  $ Ratings: chr [1:306] "3" "5" "3" "5" ...</w:t>
-      </w:r>
-      <w:r>
-        <w:br w:type="textWrapping"/>
-      </w:r>
-      <w:r>
-        <w:rPr>
-          <w:rStyle w:val="VerbatimChar"/>
-        </w:rPr>
-        <w:t xml:space="preserve">##  $ Dates  : chr [1:306] "Dined on February 27, 2017" "Dined on February 23, 2017" "Dined on February 19, 2017" "Dined on February 19, 2017" ...</w:t>
+        <w:t xml:space="preserve">##  $ Reviews: chr [1:309] "Bibimbap needs more veg and more sauce. Wouldn't order it again." "This was one of the best meals of my life. If you are looking for an amazing meal come here for sure." "Great Food and ServiceI love the food at Reds Midtown Tavern.  We were a party of 4 and everyone enjoyed what they had ordered."| __truncated__ "Good food and service. Nice atmosphere. Nothing particularly outstanding but still a reliable option for a nice evening." ...</w:t>
+      </w:r>
+      <w:r>
+        <w:br w:type="textWrapping"/>
+      </w:r>
+      <w:r>
+        <w:rPr>
+          <w:rStyle w:val="VerbatimChar"/>
+        </w:rPr>
+        <w:t xml:space="preserve">##  $ Ratings: chr [1:309] "3" "5" "5" "3" ...</w:t>
+      </w:r>
+      <w:r>
+        <w:br w:type="textWrapping"/>
+      </w:r>
+      <w:r>
+        <w:rPr>
+          <w:rStyle w:val="VerbatimChar"/>
+        </w:rPr>
+        <w:t xml:space="preserve">##  $ Dates  : chr [1:309] "17242" "Dined on March 9, 2017" "Dined on March 9, 2017" "Dined on February 27, 2017" ...</w:t>
       </w:r>
     </w:p>
     <w:p>
@@ -11597,34 +11627,34 @@
         <w:rPr>
           <w:rStyle w:val="VerbatimChar"/>
         </w:rPr>
-        <w:t xml:space="preserve">##  $ Reviews: chr [1:220] "\nThis place is deservedly well-known for its gin drinks, which we started with, during an evening to celebrate my wife's birth"| __truncated__ "\nThey customized the Chicken madras sandwich for me with a lettuce bun!! It was so delicious! Love Reds!\n" "\nReds looked like a warm and friendly environment from the outside, so we popped in. The service was friendly and inviting, th"| __truncated__ "\nFrom the moment we stepped in the restaurant the service was excellent. We were greeted by friendly staff. The waiter made ar"| __truncated__ ...</w:t>
-      </w:r>
-      <w:r>
-        <w:br w:type="textWrapping"/>
-      </w:r>
-      <w:r>
-        <w:rPr>
-          <w:rStyle w:val="VerbatimChar"/>
-        </w:rPr>
-        <w:t xml:space="preserve">##  $ Ratings: chr [1:220] "4 of 5 bubbles" "4 of 5 bubbles" "5 of 5 bubbles" "5 of 5 bubbles" ...</w:t>
-      </w:r>
-      <w:r>
-        <w:br w:type="textWrapping"/>
-      </w:r>
-      <w:r>
-        <w:rPr>
-          <w:rStyle w:val="VerbatimChar"/>
-        </w:rPr>
-        <w:t xml:space="preserve">##  $ Dates1 : chr [1:9] "5 March 2017" "1 March 2017" "20 February 2017" "17 February 2017" ...</w:t>
-      </w:r>
-      <w:r>
-        <w:br w:type="textWrapping"/>
-      </w:r>
-      <w:r>
-        <w:rPr>
-          <w:rStyle w:val="VerbatimChar"/>
-        </w:rPr>
-        <w:t xml:space="preserve">##  $ Dates2 : chr [1:220] "Reviewed yesterday\nNEW " "Reviewed 5 days ago\nNEW " "Reviewed 2 weeks ago\n" "Reviewed 2 weeks ago\n" ...</w:t>
+        <w:t xml:space="preserve">##  $ Reviews: chr [1:222] "\nGreat place to meet after work for drinks. Very beautiful setting, décor is in rich browns. No sangria on the menu, but they "| __truncated__ "\nAte there with business colleagues. Food uninspiring. I had ok steak with soggy, lukewarm and over-salty chips/fries and a ti"| __truncated__ "\nThis place is deservedly well-known for its gin drinks, which we started with, during an evening to celebrate my wife's birth"| __truncated__ "\nThey customized the Chicken madras sandwich for me with a lettuce bun!! It was so delicious! Love Reds!\n" ...</w:t>
+      </w:r>
+      <w:r>
+        <w:br w:type="textWrapping"/>
+      </w:r>
+      <w:r>
+        <w:rPr>
+          <w:rStyle w:val="VerbatimChar"/>
+        </w:rPr>
+        <w:t xml:space="preserve">##  $ Ratings: chr [1:222] "4 of 5 bubbles" "2 of 5 bubbles" "4 of 5 bubbles" "4 of 5 bubbles" ...</w:t>
+      </w:r>
+      <w:r>
+        <w:br w:type="textWrapping"/>
+      </w:r>
+      <w:r>
+        <w:rPr>
+          <w:rStyle w:val="VerbatimChar"/>
+        </w:rPr>
+        <w:t xml:space="preserve">##  $ Dates1 : chr [1:6] "22 March 2017" "21 March 2017" "5 March 2017" "1 March 2017" ...</w:t>
+      </w:r>
+      <w:r>
+        <w:br w:type="textWrapping"/>
+      </w:r>
+      <w:r>
+        <w:rPr>
+          <w:rStyle w:val="VerbatimChar"/>
+        </w:rPr>
+        <w:t xml:space="preserve">##  $ Dates2 : chr [1:222] "Reviewed yesterday\nNEW " "Reviewed 2 days ago\nNEW " "Reviewed 2 weeks ago\n" "Reviewed 3 weeks ago\n" ...</w:t>
       </w:r>
     </w:p>
     <w:p>
@@ -12802,34 +12832,34 @@
         <w:rPr>
           <w:rStyle w:val="VerbatimChar"/>
         </w:rPr>
-        <w:t xml:space="preserve">## Classes 'grouped_df', 'tbl_df', 'tbl' and 'data.frame':  669 obs. of  4 variables:</w:t>
-      </w:r>
-      <w:r>
-        <w:br w:type="textWrapping"/>
-      </w:r>
-      <w:r>
-        <w:rPr>
-          <w:rStyle w:val="VerbatimChar"/>
-        </w:rPr>
-        <w:t xml:space="preserve">##  $ Reviews: chr  "I've been meaning to come to Reds for sometime. Well reviewed and recommended in circles around the office. Often used by colle"| __truncated__ "Attended a winterlicious lunch. $18 for 3 courses. I ordered, and enjoyed:Tuna TostadasSteak Bibimbap. (steak slices are pretty"| __truncated__ "As a young barrister  I often visited Red's older, fancier sibling further downtown. Now a seasoned public servant I prefer thi"| __truncated__ "I came here for dinner and had wine and entrees. I wish they have nicer sitting areas that are more comfortable. However, the w"| __truncated__ ...</w:t>
-      </w:r>
-      <w:r>
-        <w:br w:type="textWrapping"/>
-      </w:r>
-      <w:r>
-        <w:rPr>
-          <w:rStyle w:val="VerbatimChar"/>
-        </w:rPr>
-        <w:t xml:space="preserve">##  $ Ratings: chr  "4.0 star rating" "3.0 star rating" "4.0 star rating" "3.0 star rating" ...</w:t>
-      </w:r>
-      <w:r>
-        <w:br w:type="textWrapping"/>
-      </w:r>
-      <w:r>
-        <w:rPr>
-          <w:rStyle w:val="VerbatimChar"/>
-        </w:rPr>
-        <w:t xml:space="preserve">##  $ Dates  : chr  "\n        1/24/2017\n    " "\n        1/31/2017\n    " "\n        1/10/2017\n    " "\n        12/27/2016\n    " ...</w:t>
+        <w:t xml:space="preserve">## Classes 'grouped_df', 'tbl_df', 'tbl' and 'data.frame':  677 obs. of  4 variables:</w:t>
+      </w:r>
+      <w:r>
+        <w:br w:type="textWrapping"/>
+      </w:r>
+      <w:r>
+        <w:rPr>
+          <w:rStyle w:val="VerbatimChar"/>
+        </w:rPr>
+        <w:t xml:space="preserve">##  $ Reviews: chr  "The first time I started dining here was due to summerlicious. My friends and I all loved their summerlicious menu. Everything "| __truncated__ "Attended a winterlicious lunch. $18 for 3 courses. I ordered, and enjoyed:Tuna TostadasSteak Bibimbap. (steak slices are pretty"| __truncated__ "I've been meaning to come to Reds for sometime. Well reviewed and recommended in circles around the office. Often used by colle"| __truncated__ "As a young barrister  I often visited Red's older, fancier sibling further downtown. Now a seasoned public servant I prefer thi"| __truncated__ ...</w:t>
+      </w:r>
+      <w:r>
+        <w:br w:type="textWrapping"/>
+      </w:r>
+      <w:r>
+        <w:rPr>
+          <w:rStyle w:val="VerbatimChar"/>
+        </w:rPr>
+        <w:t xml:space="preserve">##  $ Ratings: chr  "4.0 star rating" "3.0 star rating" "4.0 star rating" "4.0 star rating" ...</w:t>
+      </w:r>
+      <w:r>
+        <w:br w:type="textWrapping"/>
+      </w:r>
+      <w:r>
+        <w:rPr>
+          <w:rStyle w:val="VerbatimChar"/>
+        </w:rPr>
+        <w:t xml:space="preserve">##  $ Dates  : chr  "\n        3/19/2017\n    " "\n        1/31/2017\n    " "\n        1/24/2017\n    " "\n        1/10/2017\n    " ...</w:t>
       </w:r>
       <w:r>
         <w:br w:type="textWrapping"/>
@@ -12883,16 +12913,16 @@
         <w:rPr>
           <w:rStyle w:val="VerbatimChar"/>
         </w:rPr>
-        <w:t xml:space="preserve">##   ..$ : int  133 134 135 136 137 138 139 140 141 142 ...</w:t>
-      </w:r>
-      <w:r>
-        <w:br w:type="textWrapping"/>
-      </w:r>
-      <w:r>
-        <w:rPr>
-          <w:rStyle w:val="VerbatimChar"/>
-        </w:rPr>
-        <w:t xml:space="preserve">##   ..$ : int  449 450 451 452 453 454 455 456 457 458 ...</w:t>
+        <w:t xml:space="preserve">##   ..$ : int  136 137 138 139 140 141 142 143 144 145 ...</w:t>
+      </w:r>
+      <w:r>
+        <w:br w:type="textWrapping"/>
+      </w:r>
+      <w:r>
+        <w:rPr>
+          <w:rStyle w:val="VerbatimChar"/>
+        </w:rPr>
+        <w:t xml:space="preserve">##   ..$ : int  455 456 457 458 459 460 461 462 463 464 ...</w:t>
       </w:r>
       <w:r>
         <w:br w:type="textWrapping"/>
@@ -12910,25 +12940,25 @@
         <w:rPr>
           <w:rStyle w:val="VerbatimChar"/>
         </w:rPr>
-        <w:t xml:space="preserve">##   ..$ : int  439 440 441 442 443 444 445 446 447 448</w:t>
-      </w:r>
-      <w:r>
-        <w:br w:type="textWrapping"/>
-      </w:r>
-      <w:r>
-        <w:rPr>
-          <w:rStyle w:val="VerbatimChar"/>
-        </w:rPr>
-        <w:t xml:space="preserve">##  - attr(*, "group_sizes")= int  306 220 133 10</w:t>
-      </w:r>
-      <w:r>
-        <w:br w:type="textWrapping"/>
-      </w:r>
-      <w:r>
-        <w:rPr>
-          <w:rStyle w:val="VerbatimChar"/>
-        </w:rPr>
-        <w:t xml:space="preserve">##  - attr(*, "biggest_group_size")= int 306</w:t>
+        <w:t xml:space="preserve">##   ..$ : int  445 446 447 448 449 450 451 452 453 454</w:t>
+      </w:r>
+      <w:r>
+        <w:br w:type="textWrapping"/>
+      </w:r>
+      <w:r>
+        <w:rPr>
+          <w:rStyle w:val="VerbatimChar"/>
+        </w:rPr>
+        <w:t xml:space="preserve">##  - attr(*, "group_sizes")= int  309 222 136 10</w:t>
+      </w:r>
+      <w:r>
+        <w:br w:type="textWrapping"/>
+      </w:r>
+      <w:r>
+        <w:rPr>
+          <w:rStyle w:val="VerbatimChar"/>
+        </w:rPr>
+        <w:t xml:space="preserve">##  - attr(*, "biggest_group_size")= int 309</w:t>
       </w:r>
       <w:r>
         <w:br w:type="textWrapping"/>
@@ -13010,7 +13040,7 @@
         <w:rPr>
           <w:rStyle w:val="VerbatimChar"/>
         </w:rPr>
-        <w:t xml:space="preserve">##  Length:669         Length:669         Length:669        </w:t>
+        <w:t xml:space="preserve">##  Length:677         Length:677         Length:677        </w:t>
       </w:r>
       <w:r>
         <w:br w:type="textWrapping"/>
@@ -13046,7 +13076,7 @@
         <w:rPr>
           <w:rStyle w:val="VerbatimChar"/>
         </w:rPr>
-        <w:t xml:space="preserve">##  Length:669        </w:t>
+        <w:t xml:space="preserve">##  Length:677        </w:t>
       </w:r>
       <w:r>
         <w:br w:type="textWrapping"/>
@@ -13175,43 +13205,43 @@
         <w:rPr>
           <w:rStyle w:val="VerbatimChar"/>
         </w:rPr>
-        <w:t xml:space="preserve">##  [1] "\n        1/24/2017\n    "  "\n        1/31/2017\n    " </w:t>
-      </w:r>
-      <w:r>
-        <w:br w:type="textWrapping"/>
-      </w:r>
-      <w:r>
-        <w:rPr>
-          <w:rStyle w:val="VerbatimChar"/>
-        </w:rPr>
-        <w:t xml:space="preserve">##  [3] "\n        1/10/2017\n    "  "\n        12/27/2016\n    "</w:t>
-      </w:r>
-      <w:r>
-        <w:br w:type="textWrapping"/>
-      </w:r>
-      <w:r>
-        <w:rPr>
-          <w:rStyle w:val="VerbatimChar"/>
-        </w:rPr>
-        <w:t xml:space="preserve">##  [5] "\n        7/12/2016\n    "  "\n        7/29/2016\n    " </w:t>
-      </w:r>
-      <w:r>
-        <w:br w:type="textWrapping"/>
-      </w:r>
-      <w:r>
-        <w:rPr>
-          <w:rStyle w:val="VerbatimChar"/>
-        </w:rPr>
-        <w:t xml:space="preserve">##  [7] "\n        11/10/2016\n    " "\n        6/17/2016\n    " </w:t>
-      </w:r>
-      <w:r>
-        <w:br w:type="textWrapping"/>
-      </w:r>
-      <w:r>
-        <w:rPr>
-          <w:rStyle w:val="VerbatimChar"/>
-        </w:rPr>
-        <w:t xml:space="preserve">##  [9] "\n        11/15/2016\n    " "\n        11/6/2016\n    "</w:t>
+        <w:t xml:space="preserve">##  [1] "\n        3/19/2017\n    "  "\n        1/31/2017\n    " </w:t>
+      </w:r>
+      <w:r>
+        <w:br w:type="textWrapping"/>
+      </w:r>
+      <w:r>
+        <w:rPr>
+          <w:rStyle w:val="VerbatimChar"/>
+        </w:rPr>
+        <w:t xml:space="preserve">##  [3] "\n        1/24/2017\n    "  "\n        1/10/2017\n    " </w:t>
+      </w:r>
+      <w:r>
+        <w:br w:type="textWrapping"/>
+      </w:r>
+      <w:r>
+        <w:rPr>
+          <w:rStyle w:val="VerbatimChar"/>
+        </w:rPr>
+        <w:t xml:space="preserve">##  [5] "\n        12/27/2016\n    " "\n        7/12/2016\n    " </w:t>
+      </w:r>
+      <w:r>
+        <w:br w:type="textWrapping"/>
+      </w:r>
+      <w:r>
+        <w:rPr>
+          <w:rStyle w:val="VerbatimChar"/>
+        </w:rPr>
+        <w:t xml:space="preserve">##  [7] "\n        7/29/2016\n    "  "\n        3/10/2017\n    " </w:t>
+      </w:r>
+      <w:r>
+        <w:br w:type="textWrapping"/>
+      </w:r>
+      <w:r>
+        <w:rPr>
+          <w:rStyle w:val="VerbatimChar"/>
+        </w:rPr>
+        <w:t xml:space="preserve">##  [9] "\n        11/10/2016\n    " "\n        6/17/2016\n    "</w:t>
       </w:r>
     </w:p>
     <w:p>
@@ -13361,16 +13391,16 @@
         <w:rPr>
           <w:rStyle w:val="VerbatimChar"/>
         </w:rPr>
-        <w:t xml:space="preserve">##  [1] "1/24/2017"  "1/31/2017"  "1/10/2017"  "12/27/2016" "7/12/2016" </w:t>
-      </w:r>
-      <w:r>
-        <w:br w:type="textWrapping"/>
-      </w:r>
-      <w:r>
-        <w:rPr>
-          <w:rStyle w:val="VerbatimChar"/>
-        </w:rPr>
-        <w:t xml:space="preserve">##  [6] "7/29/2016"  "11/10/2016" "6/17/2016"  "11/15/2016" "11/6/2016"</w:t>
+        <w:t xml:space="preserve">##  [1] "3/19/2017"  "1/31/2017"  "1/24/2017"  "1/10/2017"  "12/27/2016"</w:t>
+      </w:r>
+      <w:r>
+        <w:br w:type="textWrapping"/>
+      </w:r>
+      <w:r>
+        <w:rPr>
+          <w:rStyle w:val="VerbatimChar"/>
+        </w:rPr>
+        <w:t xml:space="preserve">##  [6] "7/12/2016"  "7/29/2016"  "3/10/2017"  "11/10/2016" "6/17/2016"</w:t>
       </w:r>
     </w:p>
     <w:p>
@@ -13487,34 +13517,34 @@
         <w:rPr>
           <w:rStyle w:val="VerbatimChar"/>
         </w:rPr>
-        <w:t xml:space="preserve">##  [3] "Dined on February 27, 2017" "Dined on February 23, 2017"</w:t>
-      </w:r>
-      <w:r>
-        <w:br w:type="textWrapping"/>
-      </w:r>
-      <w:r>
-        <w:rPr>
-          <w:rStyle w:val="VerbatimChar"/>
-        </w:rPr>
-        <w:t xml:space="preserve">##  [5] "Dined on February 19, 2017" "Dined on February 19, 2017"</w:t>
-      </w:r>
-      <w:r>
-        <w:br w:type="textWrapping"/>
-      </w:r>
-      <w:r>
-        <w:rPr>
-          <w:rStyle w:val="VerbatimChar"/>
-        </w:rPr>
-        <w:t xml:space="preserve">##  [7] "Dined on February 19, 2017" "Dined on February 15, 2017"</w:t>
-      </w:r>
-      <w:r>
-        <w:br w:type="textWrapping"/>
-      </w:r>
-      <w:r>
-        <w:rPr>
-          <w:rStyle w:val="VerbatimChar"/>
-        </w:rPr>
-        <w:t xml:space="preserve">##  [9] "Dined on February 12, 2017" "Dined on February 9, 2017"</w:t>
+        <w:t xml:space="preserve">##  [3] "Dined on March 9, 2017"     "Dined on March 9, 2017"    </w:t>
+      </w:r>
+      <w:r>
+        <w:br w:type="textWrapping"/>
+      </w:r>
+      <w:r>
+        <w:rPr>
+          <w:rStyle w:val="VerbatimChar"/>
+        </w:rPr>
+        <w:t xml:space="preserve">##  [5] "Dined on February 27, 2017" "Dined on February 23, 2017"</w:t>
+      </w:r>
+      <w:r>
+        <w:br w:type="textWrapping"/>
+      </w:r>
+      <w:r>
+        <w:rPr>
+          <w:rStyle w:val="VerbatimChar"/>
+        </w:rPr>
+        <w:t xml:space="preserve">##  [7] "Dined on February 19, 2017" "Dined on February 19, 2017"</w:t>
+      </w:r>
+      <w:r>
+        <w:br w:type="textWrapping"/>
+      </w:r>
+      <w:r>
+        <w:rPr>
+          <w:rStyle w:val="VerbatimChar"/>
+        </w:rPr>
+        <w:t xml:space="preserve">##  [9] "Dined on February 19, 2017" "Dined on February 15, 2017"</w:t>
       </w:r>
     </w:p>
     <w:p>
@@ -13725,61 +13755,61 @@
         <w:rPr>
           <w:rStyle w:val="VerbatimChar"/>
         </w:rPr>
-        <w:t xml:space="preserve">##  [1] "February 27, 2017" "February 23, 2017" "February 19, 2017"</w:t>
-      </w:r>
-      <w:r>
-        <w:br w:type="textWrapping"/>
-      </w:r>
-      <w:r>
-        <w:rPr>
-          <w:rStyle w:val="VerbatimChar"/>
-        </w:rPr>
-        <w:t xml:space="preserve">##  [4] "February 19, 2017" "February 19, 2017" "February 15, 2017"</w:t>
-      </w:r>
-      <w:r>
-        <w:br w:type="textWrapping"/>
-      </w:r>
-      <w:r>
-        <w:rPr>
-          <w:rStyle w:val="VerbatimChar"/>
-        </w:rPr>
-        <w:t xml:space="preserve">##  [7] "February 12, 2017" "February 9, 2017"  "February 6, 2017" </w:t>
-      </w:r>
-      <w:r>
-        <w:br w:type="textWrapping"/>
-      </w:r>
-      <w:r>
-        <w:rPr>
-          <w:rStyle w:val="VerbatimChar"/>
-        </w:rPr>
-        <w:t xml:space="preserve">## [10] "February 4, 2017"  "January 31, 2017"  "January 30, 2017" </w:t>
-      </w:r>
-      <w:r>
-        <w:br w:type="textWrapping"/>
-      </w:r>
-      <w:r>
-        <w:rPr>
-          <w:rStyle w:val="VerbatimChar"/>
-        </w:rPr>
-        <w:t xml:space="preserve">## [13] "January 28, 2017"  "January 28, 2017"  "January 26, 2017" </w:t>
-      </w:r>
-      <w:r>
-        <w:br w:type="textWrapping"/>
-      </w:r>
-      <w:r>
-        <w:rPr>
-          <w:rStyle w:val="VerbatimChar"/>
-        </w:rPr>
-        <w:t xml:space="preserve">## [16] "January 21, 2017"  "January 4, 2017"   "January 2, 2017"  </w:t>
-      </w:r>
-      <w:r>
-        <w:br w:type="textWrapping"/>
-      </w:r>
-      <w:r>
-        <w:rPr>
-          <w:rStyle w:val="VerbatimChar"/>
-        </w:rPr>
-        <w:t xml:space="preserve">## [19] "January 1, 2017"   "January 1, 2017"</w:t>
+        <w:t xml:space="preserve">##  [1] "17242"             "March 9, 2017"     "March 9, 2017"    </w:t>
+      </w:r>
+      <w:r>
+        <w:br w:type="textWrapping"/>
+      </w:r>
+      <w:r>
+        <w:rPr>
+          <w:rStyle w:val="VerbatimChar"/>
+        </w:rPr>
+        <w:t xml:space="preserve">##  [4] "February 27, 2017" "February 23, 2017" "February 19, 2017"</w:t>
+      </w:r>
+      <w:r>
+        <w:br w:type="textWrapping"/>
+      </w:r>
+      <w:r>
+        <w:rPr>
+          <w:rStyle w:val="VerbatimChar"/>
+        </w:rPr>
+        <w:t xml:space="preserve">##  [7] "February 19, 2017" "February 19, 2017" "February 15, 2017"</w:t>
+      </w:r>
+      <w:r>
+        <w:br w:type="textWrapping"/>
+      </w:r>
+      <w:r>
+        <w:rPr>
+          <w:rStyle w:val="VerbatimChar"/>
+        </w:rPr>
+        <w:t xml:space="preserve">## [10] "February 12, 2017" "February 9, 2017"  "February 6, 2017" </w:t>
+      </w:r>
+      <w:r>
+        <w:br w:type="textWrapping"/>
+      </w:r>
+      <w:r>
+        <w:rPr>
+          <w:rStyle w:val="VerbatimChar"/>
+        </w:rPr>
+        <w:t xml:space="preserve">## [13] "February 4, 2017"  "January 31, 2017"  "January 30, 2017" </w:t>
+      </w:r>
+      <w:r>
+        <w:br w:type="textWrapping"/>
+      </w:r>
+      <w:r>
+        <w:rPr>
+          <w:rStyle w:val="VerbatimChar"/>
+        </w:rPr>
+        <w:t xml:space="preserve">## [16] "January 28, 2017"  "January 28, 2017"  "January 26, 2017" </w:t>
+      </w:r>
+      <w:r>
+        <w:br w:type="textWrapping"/>
+      </w:r>
+      <w:r>
+        <w:rPr>
+          <w:rStyle w:val="VerbatimChar"/>
+        </w:rPr>
+        <w:t xml:space="preserve">## [19] "January 21, 2017"  "January 4, 2017"</w:t>
       </w:r>
     </w:p>
     <w:p>
@@ -13849,88 +13879,88 @@
         <w:rPr>
           <w:rStyle w:val="VerbatimChar"/>
         </w:rPr>
-        <w:t xml:space="preserve">##  [1] "5 March 2017"              "1 March 2017"             </w:t>
-      </w:r>
-      <w:r>
-        <w:br w:type="textWrapping"/>
-      </w:r>
-      <w:r>
-        <w:rPr>
-          <w:rStyle w:val="VerbatimChar"/>
-        </w:rPr>
-        <w:t xml:space="preserve">##  [3] "20 February 2017"          "17 February 2017"         </w:t>
-      </w:r>
-      <w:r>
-        <w:br w:type="textWrapping"/>
-      </w:r>
-      <w:r>
-        <w:rPr>
-          <w:rStyle w:val="VerbatimChar"/>
-        </w:rPr>
-        <w:t xml:space="preserve">##  [5] "9 February 2017"           "6 February 2017"          </w:t>
-      </w:r>
-      <w:r>
-        <w:br w:type="textWrapping"/>
-      </w:r>
-      <w:r>
-        <w:rPr>
-          <w:rStyle w:val="VerbatimChar"/>
-        </w:rPr>
-        <w:t xml:space="preserve">##  [7] "2 February 2017"           "2 February 2017"          </w:t>
-      </w:r>
-      <w:r>
-        <w:br w:type="textWrapping"/>
-      </w:r>
-      <w:r>
-        <w:rPr>
-          <w:rStyle w:val="VerbatimChar"/>
-        </w:rPr>
-        <w:t xml:space="preserve">##  [9] "31 January 2017"           "Reviewed 29 January 2017" </w:t>
-      </w:r>
-      <w:r>
-        <w:br w:type="textWrapping"/>
-      </w:r>
-      <w:r>
-        <w:rPr>
-          <w:rStyle w:val="VerbatimChar"/>
-        </w:rPr>
-        <w:t xml:space="preserve">## [11] "Reviewed 28 January 2017"  "Reviewed 27 January 2017" </w:t>
-      </w:r>
-      <w:r>
-        <w:br w:type="textWrapping"/>
-      </w:r>
-      <w:r>
-        <w:rPr>
-          <w:rStyle w:val="VerbatimChar"/>
-        </w:rPr>
-        <w:t xml:space="preserve">## [13] "Reviewed 24 January 2017"  "Reviewed 19 January 2017" </w:t>
-      </w:r>
-      <w:r>
-        <w:br w:type="textWrapping"/>
-      </w:r>
-      <w:r>
-        <w:rPr>
-          <w:rStyle w:val="VerbatimChar"/>
-        </w:rPr>
-        <w:t xml:space="preserve">## [15] "Reviewed 13 January 2017"  "Reviewed 5 January 2017"  </w:t>
-      </w:r>
-      <w:r>
-        <w:br w:type="textWrapping"/>
-      </w:r>
-      <w:r>
-        <w:rPr>
-          <w:rStyle w:val="VerbatimChar"/>
-        </w:rPr>
-        <w:t xml:space="preserve">## [17] "Reviewed 1 January 2017"   "Reviewed 29 December 2016"</w:t>
-      </w:r>
-      <w:r>
-        <w:br w:type="textWrapping"/>
-      </w:r>
-      <w:r>
-        <w:rPr>
-          <w:rStyle w:val="VerbatimChar"/>
-        </w:rPr>
-        <w:t xml:space="preserve">## [19] "Reviewed 26 December 2016" "Reviewed 8 December 2016"</w:t>
+        <w:t xml:space="preserve">##  [1] "22 March 2017"             "21 March 2017"            </w:t>
+      </w:r>
+      <w:r>
+        <w:br w:type="textWrapping"/>
+      </w:r>
+      <w:r>
+        <w:rPr>
+          <w:rStyle w:val="VerbatimChar"/>
+        </w:rPr>
+        <w:t xml:space="preserve">##  [3] "5 March 2017"              "1 March 2017"             </w:t>
+      </w:r>
+      <w:r>
+        <w:br w:type="textWrapping"/>
+      </w:r>
+      <w:r>
+        <w:rPr>
+          <w:rStyle w:val="VerbatimChar"/>
+        </w:rPr>
+        <w:t xml:space="preserve">##  [5] "20 February 2017"          "17 February 2017"         </w:t>
+      </w:r>
+      <w:r>
+        <w:br w:type="textWrapping"/>
+      </w:r>
+      <w:r>
+        <w:rPr>
+          <w:rStyle w:val="VerbatimChar"/>
+        </w:rPr>
+        <w:t xml:space="preserve">##  [7] "Reviewed 9 February 2017"  "Reviewed 6 February 2017" </w:t>
+      </w:r>
+      <w:r>
+        <w:br w:type="textWrapping"/>
+      </w:r>
+      <w:r>
+        <w:rPr>
+          <w:rStyle w:val="VerbatimChar"/>
+        </w:rPr>
+        <w:t xml:space="preserve">##  [9] "Reviewed 2 February 2017"  "Reviewed 2 February 2017" </w:t>
+      </w:r>
+      <w:r>
+        <w:br w:type="textWrapping"/>
+      </w:r>
+      <w:r>
+        <w:rPr>
+          <w:rStyle w:val="VerbatimChar"/>
+        </w:rPr>
+        <w:t xml:space="preserve">## [11] "Reviewed 31 January 2017"  "Reviewed 29 January 2017" </w:t>
+      </w:r>
+      <w:r>
+        <w:br w:type="textWrapping"/>
+      </w:r>
+      <w:r>
+        <w:rPr>
+          <w:rStyle w:val="VerbatimChar"/>
+        </w:rPr>
+        <w:t xml:space="preserve">## [13] "Reviewed 28 January 2017"  "Reviewed 27 January 2017" </w:t>
+      </w:r>
+      <w:r>
+        <w:br w:type="textWrapping"/>
+      </w:r>
+      <w:r>
+        <w:rPr>
+          <w:rStyle w:val="VerbatimChar"/>
+        </w:rPr>
+        <w:t xml:space="preserve">## [15] "Reviewed 24 January 2017"  "Reviewed 19 January 2017" </w:t>
+      </w:r>
+      <w:r>
+        <w:br w:type="textWrapping"/>
+      </w:r>
+      <w:r>
+        <w:rPr>
+          <w:rStyle w:val="VerbatimChar"/>
+        </w:rPr>
+        <w:t xml:space="preserve">## [17] "Reviewed 13 January 2017"  "Reviewed 5 January 2017"  </w:t>
+      </w:r>
+      <w:r>
+        <w:br w:type="textWrapping"/>
+      </w:r>
+      <w:r>
+        <w:rPr>
+          <w:rStyle w:val="VerbatimChar"/>
+        </w:rPr>
+        <w:t xml:space="preserve">## [19] "Reviewed 1 January 2017"   "Reviewed 29 December 2016"</w:t>
       </w:r>
     </w:p>
     <w:p>
@@ -14165,61 +14195,61 @@
         <w:rPr>
           <w:rStyle w:val="VerbatimChar"/>
         </w:rPr>
-        <w:t xml:space="preserve">##  [1] "5 March 2017"     "1 March 2017"     "20 February 2017"</w:t>
-      </w:r>
-      <w:r>
-        <w:br w:type="textWrapping"/>
-      </w:r>
-      <w:r>
-        <w:rPr>
-          <w:rStyle w:val="VerbatimChar"/>
-        </w:rPr>
-        <w:t xml:space="preserve">##  [4] "17 February 2017" "9 February 2017"  "6 February 2017" </w:t>
-      </w:r>
-      <w:r>
-        <w:br w:type="textWrapping"/>
-      </w:r>
-      <w:r>
-        <w:rPr>
-          <w:rStyle w:val="VerbatimChar"/>
-        </w:rPr>
-        <w:t xml:space="preserve">##  [7] "2 February 2017"  "2 February 2017"  "31 January 2017" </w:t>
-      </w:r>
-      <w:r>
-        <w:br w:type="textWrapping"/>
-      </w:r>
-      <w:r>
-        <w:rPr>
-          <w:rStyle w:val="VerbatimChar"/>
-        </w:rPr>
-        <w:t xml:space="preserve">## [10] "29 January 2017"  "28 January 2017"  "27 January 2017" </w:t>
-      </w:r>
-      <w:r>
-        <w:br w:type="textWrapping"/>
-      </w:r>
-      <w:r>
-        <w:rPr>
-          <w:rStyle w:val="VerbatimChar"/>
-        </w:rPr>
-        <w:t xml:space="preserve">## [13] "24 January 2017"  "19 January 2017"  "13 January 2017" </w:t>
-      </w:r>
-      <w:r>
-        <w:br w:type="textWrapping"/>
-      </w:r>
-      <w:r>
-        <w:rPr>
-          <w:rStyle w:val="VerbatimChar"/>
-        </w:rPr>
-        <w:t xml:space="preserve">## [16] "5 January 2017"   "1 January 2017"   "29 December 2016"</w:t>
-      </w:r>
-      <w:r>
-        <w:br w:type="textWrapping"/>
-      </w:r>
-      <w:r>
-        <w:rPr>
-          <w:rStyle w:val="VerbatimChar"/>
-        </w:rPr>
-        <w:t xml:space="preserve">## [19] "26 December 2016" "8 December 2016"</w:t>
+        <w:t xml:space="preserve">##  [1] "22 March 2017"    "21 March 2017"    "5 March 2017"    </w:t>
+      </w:r>
+      <w:r>
+        <w:br w:type="textWrapping"/>
+      </w:r>
+      <w:r>
+        <w:rPr>
+          <w:rStyle w:val="VerbatimChar"/>
+        </w:rPr>
+        <w:t xml:space="preserve">##  [4] "1 March 2017"     "20 February 2017" "17 February 2017"</w:t>
+      </w:r>
+      <w:r>
+        <w:br w:type="textWrapping"/>
+      </w:r>
+      <w:r>
+        <w:rPr>
+          <w:rStyle w:val="VerbatimChar"/>
+        </w:rPr>
+        <w:t xml:space="preserve">##  [7] "9 February 2017"  "6 February 2017"  "2 February 2017" </w:t>
+      </w:r>
+      <w:r>
+        <w:br w:type="textWrapping"/>
+      </w:r>
+      <w:r>
+        <w:rPr>
+          <w:rStyle w:val="VerbatimChar"/>
+        </w:rPr>
+        <w:t xml:space="preserve">## [10] "2 February 2017"  "31 January 2017"  "29 January 2017" </w:t>
+      </w:r>
+      <w:r>
+        <w:br w:type="textWrapping"/>
+      </w:r>
+      <w:r>
+        <w:rPr>
+          <w:rStyle w:val="VerbatimChar"/>
+        </w:rPr>
+        <w:t xml:space="preserve">## [13] "28 January 2017"  "27 January 2017"  "24 January 2017" </w:t>
+      </w:r>
+      <w:r>
+        <w:br w:type="textWrapping"/>
+      </w:r>
+      <w:r>
+        <w:rPr>
+          <w:rStyle w:val="VerbatimChar"/>
+        </w:rPr>
+        <w:t xml:space="preserve">## [16] "19 January 2017"  "13 January 2017"  "5 January 2017"  </w:t>
+      </w:r>
+      <w:r>
+        <w:br w:type="textWrapping"/>
+      </w:r>
+      <w:r>
+        <w:rPr>
+          <w:rStyle w:val="VerbatimChar"/>
+        </w:rPr>
+        <w:t xml:space="preserve">## [19] "1 January 2017"   "29 December 2016"</w:t>
       </w:r>
     </w:p>
     <w:p>
@@ -14311,16 +14341,16 @@
         <w:rPr>
           <w:rStyle w:val="VerbatimChar"/>
         </w:rPr>
-        <w:t xml:space="preserve">## [1] "1/24/2017"  "1/31/2017"  "1/10/2017"  "12/27/2016" "7/12/2016" </w:t>
-      </w:r>
-      <w:r>
-        <w:br w:type="textWrapping"/>
-      </w:r>
-      <w:r>
-        <w:rPr>
-          <w:rStyle w:val="VerbatimChar"/>
-        </w:rPr>
-        <w:t xml:space="preserve">## [6] "7/29/2016"</w:t>
+        <w:t xml:space="preserve">## [1] "3/19/2017"  "1/31/2017"  "1/24/2017"  "1/10/2017"  "12/27/2016"</w:t>
+      </w:r>
+      <w:r>
+        <w:br w:type="textWrapping"/>
+      </w:r>
+      <w:r>
+        <w:rPr>
+          <w:rStyle w:val="VerbatimChar"/>
+        </w:rPr>
+        <w:t xml:space="preserve">## [6] "7/12/2016"</w:t>
       </w:r>
     </w:p>
     <w:p>
@@ -14505,16 +14535,16 @@
         <w:rPr>
           <w:rStyle w:val="VerbatimChar"/>
         </w:rPr>
-        <w:t xml:space="preserve">## [1] "February 27, 2017" "February 23, 2017" "February 19, 2017"</w:t>
-      </w:r>
-      <w:r>
-        <w:br w:type="textWrapping"/>
-      </w:r>
-      <w:r>
-        <w:rPr>
-          <w:rStyle w:val="VerbatimChar"/>
-        </w:rPr>
-        <w:t xml:space="preserve">## [4] "February 19, 2017" "February 19, 2017" "February 15, 2017"</w:t>
+        <w:t xml:space="preserve">## [1] "17242"             "March 9, 2017"     "March 9, 2017"    </w:t>
+      </w:r>
+      <w:r>
+        <w:br w:type="textWrapping"/>
+      </w:r>
+      <w:r>
+        <w:rPr>
+          <w:rStyle w:val="VerbatimChar"/>
+        </w:rPr>
+        <w:t xml:space="preserve">## [4] "February 27, 2017" "February 23, 2017" "February 19, 2017"</w:t>
       </w:r>
     </w:p>
     <w:p>
@@ -14690,16 +14720,16 @@
         <w:rPr>
           <w:rStyle w:val="VerbatimChar"/>
         </w:rPr>
-        <w:t xml:space="preserve">## [1] "5 March 2017"     "1 March 2017"     "20 February 2017"</w:t>
-      </w:r>
-      <w:r>
-        <w:br w:type="textWrapping"/>
-      </w:r>
-      <w:r>
-        <w:rPr>
-          <w:rStyle w:val="VerbatimChar"/>
-        </w:rPr>
-        <w:t xml:space="preserve">## [4] "17 February 2017" "9 February 2017"  "6 February 2017"</w:t>
+        <w:t xml:space="preserve">## [1] "22 March 2017"    "21 March 2017"    "5 March 2017"    </w:t>
+      </w:r>
+      <w:r>
+        <w:br w:type="textWrapping"/>
+      </w:r>
+      <w:r>
+        <w:rPr>
+          <w:rStyle w:val="VerbatimChar"/>
+        </w:rPr>
+        <w:t xml:space="preserve">## [4] "1 March 2017"     "20 February 2017" "17 February 2017"</w:t>
       </w:r>
     </w:p>
     <w:p>
@@ -14993,7 +15023,7 @@
         <w:rPr>
           <w:rStyle w:val="VerbatimChar"/>
         </w:rPr>
-        <w:t xml:space="preserve">##  Date[1:669], format: "2017-01-24" "2017-01-31" "2017-01-10" "2016-12-27" ...</w:t>
+        <w:t xml:space="preserve">##  Date[1:677], format: "2017-03-19" "2017-01-31" "2017-01-24" "2017-01-10" ...</w:t>
       </w:r>
     </w:p>
     <w:p>
@@ -15080,16 +15110,16 @@
         <w:rPr>
           <w:rStyle w:val="VerbatimChar"/>
         </w:rPr>
-        <w:t xml:space="preserve">## [1] "4.0 star rating" "3.0 star rating" "4.0 star rating" "3.0 star rating"</w:t>
-      </w:r>
-      <w:r>
-        <w:br w:type="textWrapping"/>
-      </w:r>
-      <w:r>
-        <w:rPr>
-          <w:rStyle w:val="VerbatimChar"/>
-        </w:rPr>
-        <w:t xml:space="preserve">## [5] "3.0 star rating" "4.0 star rating"</w:t>
+        <w:t xml:space="preserve">## [1] "4.0 star rating" "3.0 star rating" "4.0 star rating" "4.0 star rating"</w:t>
+      </w:r>
+      <w:r>
+        <w:br w:type="textWrapping"/>
+      </w:r>
+      <w:r>
+        <w:rPr>
+          <w:rStyle w:val="VerbatimChar"/>
+        </w:rPr>
+        <w:t xml:space="preserve">## [5] "3.0 star rating" "3.0 star rating"</w:t>
       </w:r>
     </w:p>
     <w:p>
@@ -15220,7 +15250,7 @@
         <w:rPr>
           <w:rStyle w:val="VerbatimChar"/>
         </w:rPr>
-        <w:t xml:space="preserve">## [1] "3" "5" "3" "5" "5" "5"</w:t>
+        <w:t xml:space="preserve">## [1] "3" "5" "5" "3" "5" "3"</w:t>
       </w:r>
     </w:p>
     <w:p>
@@ -15297,7 +15327,7 @@
         <w:rPr>
           <w:rStyle w:val="VerbatimChar"/>
         </w:rPr>
-        <w:t xml:space="preserve">## [1] "4 of 5 bubbles" "4 of 5 bubbles" "5 of 5 bubbles" "5 of 5 bubbles"</w:t>
+        <w:t xml:space="preserve">## [1] "4 of 5 bubbles" "2 of 5 bubbles" "4 of 5 bubbles" "4 of 5 bubbles"</w:t>
       </w:r>
       <w:r>
         <w:br w:type="textWrapping"/>
@@ -15568,7 +15598,7 @@
         <w:rPr>
           <w:rStyle w:val="VerbatimChar"/>
         </w:rPr>
-        <w:t xml:space="preserve">##  num [1:669] 4 3 4 3 3 4 1 3 4 5 ...</w:t>
+        <w:t xml:space="preserve">##  num [1:677] 4 3 4 4 3 3 4 1 1 3 ...</w:t>
       </w:r>
     </w:p>
     <w:p>
@@ -16429,7 +16459,7 @@
         <w:rPr>
           <w:rStyle w:val="VerbatimChar"/>
         </w:rPr>
-        <w:t xml:space="preserve">## [1] I've been meaning to come to Reds for sometime. Well reviewed and recommended in circles around the office. Often used by colleagues for lunch time office celebrations...birthdays, seasonal celebrations etc. I was a bit nervous because I'm more of a slow, intimate, quite kind of a diner. Less of a steakhouse, loud music kind of a guy. Some of that might be because I'm a vegetarian. The setting was intimate, gentle lighting. Music a touch loud for my delicate constitution but hey, 80's music is always a winner. The food was above, way above expected. Garden salad, truffle fries to start and there was the flash back to Tuscany. My partner had the salmon dish, fingerling potatoes with heirloom carrots and snow peas. 11 out of 10. I had the vegetarian, vegetable fricasee. Delicious, perfectly cooked and bursting in flavour if not a little too busy with the aforementioned flavours. 9.5/10Apple pie with cheddar, outstanding. Espresso delicious. Staff professional, friendly and attentive. What else can be said? Shout out to Felix the waitstaff for making the visit memorable.</w:t>
+        <w:t xml:space="preserve">## [1] The first time I started dining here was due to summerlicious. My friends and I all loved their summerlicious menu. Everything they serve was absolutely delicious. The flavours were just right and the steaks were perfectly cooked. The fried chicken was crispy on the outside yet juicy on the inside. The pan seared trout was nicely seasoned and not overcooked. As for dessert it was alright. Service was excellent. Visited this place a few times after that and even held my birthday party here. Food was alright but not as good as my summerlicious experience. We had a semi private table closer to the back of the restaurant. Service was still good. My friends brought a cake to cut there and there was a cake cutting fee. Forgot how much though. During my other visits, some of the things that stood out the most is the butter chicken. The butter chicken (16.95) is one of the best I've tried. It tasted rich and flavourful. I seemed very authentic. It was so good that my brown friend even thought it was really authentic for a restaurant that doesn't specialize in this type of cuisine. Portion size of it was pretty small though. The chicken carbonara ($19.99) was not that good. It wasn't as flavourful as expected. Seemed like something was missing. Lobster sirloin - I think it was a 7oz sirloin with lobster bits, mash potatoes and veggies. Not worth it. Felt like it was overprice. It was topped with really little lobster bits for an extra i think $8. You're better off going with a regular sirloin for cheaper. Peppercorn steak ($34.95) - 11oz New York steak. This one was okay but nothing special. A little overcooked. The sauce was good though.The decor is pretty simple and the lighting is pretty dim. It's pretty good for a romantic date. Washrooms are located upstairs. The washrooms nice and clean. Overall, okay place. Something's are reasonably priced but others are a little overpriced for the portion they give.</w:t>
       </w:r>
       <w:r>
         <w:br w:type="textWrapping"/>
@@ -16628,7 +16658,7 @@
         <w:rPr>
           <w:rStyle w:val="VerbatimChar"/>
         </w:rPr>
-        <w:t xml:space="preserve">## [1] Ive  meaning  come  Reds  sometime Well reviewed  recommended  circles around  office Often used  colleagues  lunch time office celebrationsbirthdays seasonal celebrations etc I   bit nervous  Im    slow intimate quite kind   diner Less   steakhouse loud music kind   guy Some   might   Im  vegetarian The setting  intimate gentle lighting Music  touch loud   delicate constitution  hey 80s music  always  winner The food   way  expected Garden salad truffle fries  start     flash back  Tuscany My partner   salmon dish fingerling potatoes  heirloom carrots  snow peas 11   10 I   vegetarian vegetable fricasee Delicious perfectly cooked  bursting  flavour    little  busy   aforementioned flavours 9510Apple pie  cheddar outstanding Espresso delicious Staff professional friendly  attentive What else can  said Shout   Felix  waitstaff  making  visit memorable</w:t>
+        <w:t xml:space="preserve">## [1] The first time I started dining   due  summerlicious My friends  I  loved  summerlicious menu Everything  serve  absolutely delicious The flavours  just right   steaks  perfectly cooked The fried chicken  crispy   outside yet juicy   inside The pan seared trout  nicely seasoned   overcooked As  dessert   alright Service  excellent Visited  place   times    even held  birthday party  Food  alright    good   summerlicious experience We   semi private table closer   back   restaurant Service  still good My friends brought  cake  cut      cake cutting fee Forgot  much though During   visits    things  stood      butter chicken The butter chicken 1695  one   best Ive tried It tasted rich  flavourful I seemed  authentic It   good   brown friend even thought   really authentic   restaurant  doesnt specialize   type  cuisine Portion size    pretty small though The chicken carbonara 1999    good It wasnt  flavourful  expected Seemed like something  missing Lobster sirloin  I think    7oz sirloin  lobster bits mash potatoes  veggies Not worth  Felt like   overprice It  topped  really little lobster bits   extra  think 8 Youre better  going   regular sirloin  cheaper Peppercorn steak 3495  11oz New York steak This one  okay  nothing special A little overcooked The sauce  good thoughThe decor  pretty simple   lighting  pretty dim Its pretty good   romantic date Washrooms  located upstairs The washrooms nice  clean Overall okay place Somethings  reasonably priced  others   little overpriced   portion  give</w:t>
       </w:r>
       <w:r>
         <w:br w:type="textWrapping"/>
@@ -16692,16 +16722,16 @@
         <w:rPr>
           <w:rStyle w:val="VerbatimChar"/>
         </w:rPr>
-        <w:t xml:space="preserve">## &lt;&lt;TermDocumentMatrix (terms: 4957, documents: 669)&gt;&gt;</w:t>
-      </w:r>
-      <w:r>
-        <w:br w:type="textWrapping"/>
-      </w:r>
-      <w:r>
-        <w:rPr>
-          <w:rStyle w:val="VerbatimChar"/>
-        </w:rPr>
-        <w:t xml:space="preserve">## Non-/sparse entries: 25710/3290523</w:t>
+        <w:t xml:space="preserve">## &lt;&lt;TermDocumentMatrix (terms: 4980, documents: 677)&gt;&gt;</w:t>
+      </w:r>
+      <w:r>
+        <w:br w:type="textWrapping"/>
+      </w:r>
+      <w:r>
+        <w:rPr>
+          <w:rStyle w:val="VerbatimChar"/>
+        </w:rPr>
+        <w:t xml:space="preserve">## Non-/sparse entries: 26066/3345394</w:t>
       </w:r>
       <w:r>
         <w:br w:type="textWrapping"/>
@@ -16755,7 +16785,7 @@
         <w:rPr>
           <w:rStyle w:val="VerbatimChar"/>
         </w:rPr>
-        <w:t xml:space="preserve">## Terms     117 120 17 26 3 593 631 652 87 90</w:t>
+        <w:t xml:space="preserve">## Terms     122 123 19 29 4 601 639 660 90 93</w:t>
       </w:r>
       <w:r>
         <w:br w:type="textWrapping"/>
@@ -16969,7 +16999,7 @@
         <w:rPr>
           <w:rStyle w:val="VerbatimChar"/>
         </w:rPr>
-        <w:t xml:space="preserve">##     561     509     403     374     319     236</w:t>
+        <w:t xml:space="preserve">##     572     517     411     378     323     239</w:t>
       </w:r>
     </w:p>
     <w:p>
@@ -17093,52 +17123,52 @@
         <w:rPr>
           <w:rStyle w:val="VerbatimChar"/>
         </w:rPr>
-        <w:t xml:space="preserve">## 1     the   561</w:t>
-      </w:r>
-      <w:r>
-        <w:br w:type="textWrapping"/>
-      </w:r>
-      <w:r>
-        <w:rPr>
-          <w:rStyle w:val="VerbatimChar"/>
-        </w:rPr>
-        <w:t xml:space="preserve">## 2    food   509</w:t>
-      </w:r>
-      <w:r>
-        <w:br w:type="textWrapping"/>
-      </w:r>
-      <w:r>
-        <w:rPr>
-          <w:rStyle w:val="VerbatimChar"/>
-        </w:rPr>
-        <w:t xml:space="preserve">## 3    good   403</w:t>
-      </w:r>
-      <w:r>
-        <w:br w:type="textWrapping"/>
-      </w:r>
-      <w:r>
-        <w:rPr>
-          <w:rStyle w:val="VerbatimChar"/>
-        </w:rPr>
-        <w:t xml:space="preserve">## 4   great   374</w:t>
-      </w:r>
-      <w:r>
-        <w:br w:type="textWrapping"/>
-      </w:r>
-      <w:r>
-        <w:rPr>
-          <w:rStyle w:val="VerbatimChar"/>
-        </w:rPr>
-        <w:t xml:space="preserve">## 5 service   319</w:t>
-      </w:r>
-      <w:r>
-        <w:br w:type="textWrapping"/>
-      </w:r>
-      <w:r>
-        <w:rPr>
-          <w:rStyle w:val="VerbatimChar"/>
-        </w:rPr>
-        <w:t xml:space="preserve">## 6    reds   236</w:t>
+        <w:t xml:space="preserve">## 1     the   572</w:t>
+      </w:r>
+      <w:r>
+        <w:br w:type="textWrapping"/>
+      </w:r>
+      <w:r>
+        <w:rPr>
+          <w:rStyle w:val="VerbatimChar"/>
+        </w:rPr>
+        <w:t xml:space="preserve">## 2    food   517</w:t>
+      </w:r>
+      <w:r>
+        <w:br w:type="textWrapping"/>
+      </w:r>
+      <w:r>
+        <w:rPr>
+          <w:rStyle w:val="VerbatimChar"/>
+        </w:rPr>
+        <w:t xml:space="preserve">## 3    good   411</w:t>
+      </w:r>
+      <w:r>
+        <w:br w:type="textWrapping"/>
+      </w:r>
+      <w:r>
+        <w:rPr>
+          <w:rStyle w:val="VerbatimChar"/>
+        </w:rPr>
+        <w:t xml:space="preserve">## 4   great   378</w:t>
+      </w:r>
+      <w:r>
+        <w:br w:type="textWrapping"/>
+      </w:r>
+      <w:r>
+        <w:rPr>
+          <w:rStyle w:val="VerbatimChar"/>
+        </w:rPr>
+        <w:t xml:space="preserve">## 5 service   323</w:t>
+      </w:r>
+      <w:r>
+        <w:br w:type="textWrapping"/>
+      </w:r>
+      <w:r>
+        <w:rPr>
+          <w:rStyle w:val="VerbatimChar"/>
+        </w:rPr>
+        <w:t xml:space="preserve">## 6    reds   239</w:t>
       </w:r>
     </w:p>
     <w:p>
@@ -17265,7 +17295,16 @@
         <w:rPr>
           <w:rStyle w:val="VerbatimChar"/>
         </w:rPr>
-        <w:t xml:space="preserve">## max.word = 200, : enough could not be fit on page. It will not be plotted.</w:t>
+        <w:t xml:space="preserve">## max.word = 200, : portions could not be fit on page. It will not be</w:t>
+      </w:r>
+      <w:r>
+        <w:br w:type="textWrapping"/>
+      </w:r>
+      <w:r>
+        <w:rPr>
+          <w:rStyle w:val="VerbatimChar"/>
+        </w:rPr>
+        <w:t xml:space="preserve">## plotted.</w:t>
       </w:r>
     </w:p>
     <w:p>
@@ -17285,6 +17324,55 @@
         <w:rPr>
           <w:rStyle w:val="VerbatimChar"/>
         </w:rPr>
+        <w:t xml:space="preserve">## max.word = 200, : party could not be fit on page. It will not be plotted.</w:t>
+      </w:r>
+    </w:p>
+    <w:p>
+      <w:pPr>
+        <w:pStyle w:val="SourceCode"/>
+      </w:pPr>
+      <w:r>
+        <w:rPr>
+          <w:rStyle w:val="VerbatimChar"/>
+        </w:rPr>
+        <w:t xml:space="preserve">## Warning in wordcloud(CapstoneCorpus, min.freq = 2, scale = c(4, 0.5),</w:t>
+      </w:r>
+      <w:r>
+        <w:br w:type="textWrapping"/>
+      </w:r>
+      <w:r>
+        <w:rPr>
+          <w:rStyle w:val="VerbatimChar"/>
+        </w:rPr>
+        <w:t xml:space="preserve">## max.word = 200, : although could not be fit on page. It will not be</w:t>
+      </w:r>
+      <w:r>
+        <w:br w:type="textWrapping"/>
+      </w:r>
+      <w:r>
+        <w:rPr>
+          <w:rStyle w:val="VerbatimChar"/>
+        </w:rPr>
+        <w:t xml:space="preserve">## plotted.</w:t>
+      </w:r>
+    </w:p>
+    <w:p>
+      <w:pPr>
+        <w:pStyle w:val="SourceCode"/>
+      </w:pPr>
+      <w:r>
+        <w:rPr>
+          <w:rStyle w:val="VerbatimChar"/>
+        </w:rPr>
+        <w:t xml:space="preserve">## Warning in wordcloud(CapstoneCorpus, min.freq = 2, scale = c(4, 0.5),</w:t>
+      </w:r>
+      <w:r>
+        <w:br w:type="textWrapping"/>
+      </w:r>
+      <w:r>
+        <w:rPr>
+          <w:rStyle w:val="VerbatimChar"/>
+        </w:rPr>
         <w:t xml:space="preserve">## max.word = 200, : appetizer could not be fit on page. It will not be</w:t>
       </w:r>
       <w:r>
@@ -17314,7 +17402,16 @@
         <w:rPr>
           <w:rStyle w:val="VerbatimChar"/>
         </w:rPr>
-        <w:t xml:space="preserve">## max.word = 200, : crispy could not be fit on page. It will not be plotted.</w:t>
+        <w:t xml:space="preserve">## max.word = 200, : guacamole could not be fit on page. It will not be</w:t>
+      </w:r>
+      <w:r>
+        <w:br w:type="textWrapping"/>
+      </w:r>
+      <w:r>
+        <w:rPr>
+          <w:rStyle w:val="VerbatimChar"/>
+        </w:rPr>
+        <w:t xml:space="preserve">## plotted.</w:t>
       </w:r>
     </w:p>
     <w:p>
@@ -17334,7 +17431,7 @@
         <w:rPr>
           <w:rStyle w:val="VerbatimChar"/>
         </w:rPr>
-        <w:t xml:space="preserve">## max.word = 200, : although could not be fit on page. It will not be</w:t>
+        <w:t xml:space="preserve">## max.word = 200, : everyone could not be fit on page. It will not be</w:t>
       </w:r>
       <w:r>
         <w:br w:type="textWrapping"/>
@@ -17363,7 +17460,16 @@
         <w:rPr>
           <w:rStyle w:val="VerbatimChar"/>
         </w:rPr>
-        <w:t xml:space="preserve">## max.word = 200, : happy could not be fit on page. It will not be plotted.</w:t>
+        <w:t xml:space="preserve">## max.word = 200, : appetizers could not be fit on page. It will not be</w:t>
+      </w:r>
+      <w:r>
+        <w:br w:type="textWrapping"/>
+      </w:r>
+      <w:r>
+        <w:rPr>
+          <w:rStyle w:val="VerbatimChar"/>
+        </w:rPr>
+        <w:t xml:space="preserve">## plotted.</w:t>
       </w:r>
     </w:p>
     <w:p>
@@ -17383,7 +17489,67 @@
         <w:rPr>
           <w:rStyle w:val="VerbatimChar"/>
         </w:rPr>
-        <w:t xml:space="preserve">## max.word = 200, : appetizers could not be fit on page. It will not be</w:t>
+        <w:t xml:space="preserve">## max.word = 200, : find could not be fit on page. It will not be plotted.</w:t>
+      </w:r>
+    </w:p>
+    <w:p>
+      <w:pPr>
+        <w:pStyle w:val="SourceCode"/>
+      </w:pPr>
+      <w:r>
+        <w:rPr>
+          <w:rStyle w:val="VerbatimChar"/>
+        </w:rPr>
+        <w:t xml:space="preserve">## Warning in wordcloud(CapstoneCorpus, min.freq = 2, scale = c(4, 0.5),</w:t>
+      </w:r>
+      <w:r>
+        <w:br w:type="textWrapping"/>
+      </w:r>
+      <w:r>
+        <w:rPr>
+          <w:rStyle w:val="VerbatimChar"/>
+        </w:rPr>
+        <w:t xml:space="preserve">## max.word = 200, : perfect could not be fit on page. It will not be plotted.</w:t>
+      </w:r>
+    </w:p>
+    <w:p>
+      <w:pPr>
+        <w:pStyle w:val="SourceCode"/>
+      </w:pPr>
+      <w:r>
+        <w:rPr>
+          <w:rStyle w:val="VerbatimChar"/>
+        </w:rPr>
+        <w:t xml:space="preserve">## Warning in wordcloud(CapstoneCorpus, min.freq = 2, scale = c(4, 0.5),</w:t>
+      </w:r>
+      <w:r>
+        <w:br w:type="textWrapping"/>
+      </w:r>
+      <w:r>
+        <w:rPr>
+          <w:rStyle w:val="VerbatimChar"/>
+        </w:rPr>
+        <w:t xml:space="preserve">## max.word = 200, : fresh could not be fit on page. It will not be plotted.</w:t>
+      </w:r>
+    </w:p>
+    <w:p>
+      <w:pPr>
+        <w:pStyle w:val="SourceCode"/>
+      </w:pPr>
+      <w:r>
+        <w:rPr>
+          <w:rStyle w:val="VerbatimChar"/>
+        </w:rPr>
+        <w:t xml:space="preserve">## Warning in wordcloud(CapstoneCorpus, min.freq = 2, scale = c(4, 0.5),</w:t>
+      </w:r>
+      <w:r>
+        <w:br w:type="textWrapping"/>
+      </w:r>
+      <w:r>
+        <w:rPr>
+          <w:rStyle w:val="VerbatimChar"/>
+        </w:rPr>
+        <w:t xml:space="preserve">## max.word = 200, : reservation could not be fit on page. It will not be</w:t>
       </w:r>
       <w:r>
         <w:br w:type="textWrapping"/>
@@ -17412,7 +17578,7 @@
         <w:rPr>
           <w:rStyle w:val="VerbatimChar"/>
         </w:rPr>
-        <w:t xml:space="preserve">## max.word = 200, : perfect could not be fit on page. It will not be plotted.</w:t>
+        <w:t xml:space="preserve">## max.word = 200, : since could not be fit on page. It will not be plotted.</w:t>
       </w:r>
     </w:p>
     <w:p>
@@ -17432,7 +17598,87 @@
         <w:rPr>
           <w:rStyle w:val="VerbatimChar"/>
         </w:rPr>
-        <w:t xml:space="preserve">## max.word = 200, : reservation could not be fit on page. It will not be</w:t>
+        <w:t xml:space="preserve">## max.word = 200, : glass could not be fit on page. It will not be plotted.</w:t>
+      </w:r>
+    </w:p>
+    <w:p>
+      <w:pPr>
+        <w:pStyle w:val="SourceCode"/>
+      </w:pPr>
+      <w:r>
+        <w:rPr>
+          <w:rStyle w:val="VerbatimChar"/>
+        </w:rPr>
+        <w:t xml:space="preserve">## Warning in wordcloud(CapstoneCorpus, min.freq = 2, scale = c(4, 0.5),</w:t>
+      </w:r>
+      <w:r>
+        <w:br w:type="textWrapping"/>
+      </w:r>
+      <w:r>
+        <w:rPr>
+          <w:rStyle w:val="VerbatimChar"/>
+        </w:rPr>
+        <w:t xml:space="preserve">## max.word = 200, : dishes could not be fit on page. It will not be plotted.</w:t>
+      </w:r>
+    </w:p>
+    <w:p>
+      <w:pPr>
+        <w:pStyle w:val="SourceCode"/>
+      </w:pPr>
+      <w:r>
+        <w:rPr>
+          <w:rStyle w:val="VerbatimChar"/>
+        </w:rPr>
+        <w:t xml:space="preserve">## Warning in wordcloud(CapstoneCorpus, min.freq = 2, scale = c(4, 0.5),</w:t>
+      </w:r>
+      <w:r>
+        <w:br w:type="textWrapping"/>
+      </w:r>
+      <w:r>
+        <w:rPr>
+          <w:rStyle w:val="VerbatimChar"/>
+        </w:rPr>
+        <w:t xml:space="preserve">## max.word = 200, : burger could not be fit on page. It will not be plotted.</w:t>
+      </w:r>
+    </w:p>
+    <w:p>
+      <w:pPr>
+        <w:pStyle w:val="SourceCode"/>
+      </w:pPr>
+      <w:r>
+        <w:rPr>
+          <w:rStyle w:val="VerbatimChar"/>
+        </w:rPr>
+        <w:t xml:space="preserve">## Warning in wordcloud(CapstoneCorpus, min.freq = 2, scale = c(4, 0.5),</w:t>
+      </w:r>
+      <w:r>
+        <w:br w:type="textWrapping"/>
+      </w:r>
+      <w:r>
+        <w:rPr>
+          <w:rStyle w:val="VerbatimChar"/>
+        </w:rPr>
+        <w:t xml:space="preserve">## max.word = 200, : bottle could not be fit on page. It will not be plotted.</w:t>
+      </w:r>
+    </w:p>
+    <w:p>
+      <w:pPr>
+        <w:pStyle w:val="SourceCode"/>
+      </w:pPr>
+      <w:r>
+        <w:rPr>
+          <w:rStyle w:val="VerbatimChar"/>
+        </w:rPr>
+        <w:t xml:space="preserve">## Warning in wordcloud(CapstoneCorpus, min.freq = 2, scale = c(4, 0.5),</w:t>
+      </w:r>
+      <w:r>
+        <w:br w:type="textWrapping"/>
+      </w:r>
+      <w:r>
+        <w:rPr>
+          <w:rStyle w:val="VerbatimChar"/>
+        </w:rPr>
+        <w:t xml:space="preserve">## max.word = 200, : perfectly could not be fit on page. It will not be</w:t>
       </w:r>
       <w:r>
         <w:br w:type="textWrapping"/>
@@ -17461,7 +17707,7 @@
         <w:rPr>
           <w:rStyle w:val="VerbatimChar"/>
         </w:rPr>
-        <w:t xml:space="preserve">## max.word = 200, : since could not be fit on page. It will not be plotted.</w:t>
+        <w:t xml:space="preserve">## max.word = 200, : couple could not be fit on page. It will not be plotted.</w:t>
       </w:r>
     </w:p>
     <w:p>
@@ -17481,7 +17727,7 @@
         <w:rPr>
           <w:rStyle w:val="VerbatimChar"/>
         </w:rPr>
-        <w:t xml:space="preserve">## max.word = 200, : dishes could not be fit on page. It will not be plotted.</w:t>
+        <w:t xml:space="preserve">## max.word = 200, : without could not be fit on page. It will not be plotted.</w:t>
       </w:r>
     </w:p>
     <w:p>
@@ -17501,7 +17747,107 @@
         <w:rPr>
           <w:rStyle w:val="VerbatimChar"/>
         </w:rPr>
-        <w:t xml:space="preserve">## max.word = 200, : everyone could not be fit on page. It will not be</w:t>
+        <w:t xml:space="preserve">## max.word = 200, : awesome could not be fit on page. It will not be plotted.</w:t>
+      </w:r>
+    </w:p>
+    <w:p>
+      <w:pPr>
+        <w:pStyle w:val="SourceCode"/>
+      </w:pPr>
+      <w:r>
+        <w:rPr>
+          <w:rStyle w:val="VerbatimChar"/>
+        </w:rPr>
+        <w:t xml:space="preserve">## Warning in wordcloud(CapstoneCorpus, min.freq = 2, scale = c(4, 0.5),</w:t>
+      </w:r>
+      <w:r>
+        <w:br w:type="textWrapping"/>
+      </w:r>
+      <w:r>
+        <w:rPr>
+          <w:rStyle w:val="VerbatimChar"/>
+        </w:rPr>
+        <w:t xml:space="preserve">## max.word = 200, : spot could not be fit on page. It will not be plotted.</w:t>
+      </w:r>
+    </w:p>
+    <w:p>
+      <w:pPr>
+        <w:pStyle w:val="SourceCode"/>
+      </w:pPr>
+      <w:r>
+        <w:rPr>
+          <w:rStyle w:val="VerbatimChar"/>
+        </w:rPr>
+        <w:t xml:space="preserve">## Warning in wordcloud(CapstoneCorpus, min.freq = 2, scale = c(4, 0.5),</w:t>
+      </w:r>
+      <w:r>
+        <w:br w:type="textWrapping"/>
+      </w:r>
+      <w:r>
+        <w:rPr>
+          <w:rStyle w:val="VerbatimChar"/>
+        </w:rPr>
+        <w:t xml:space="preserve">## max.word = 200, : outside could not be fit on page. It will not be plotted.</w:t>
+      </w:r>
+    </w:p>
+    <w:p>
+      <w:pPr>
+        <w:pStyle w:val="SourceCode"/>
+      </w:pPr>
+      <w:r>
+        <w:rPr>
+          <w:rStyle w:val="VerbatimChar"/>
+        </w:rPr>
+        <w:t xml:space="preserve">## Warning in wordcloud(CapstoneCorpus, min.freq = 2, scale = c(4, 0.5),</w:t>
+      </w:r>
+      <w:r>
+        <w:br w:type="textWrapping"/>
+      </w:r>
+      <w:r>
+        <w:rPr>
+          <w:rStyle w:val="VerbatimChar"/>
+        </w:rPr>
+        <w:t xml:space="preserve">## max.word = 200, : around could not be fit on page. It will not be plotted.</w:t>
+      </w:r>
+    </w:p>
+    <w:p>
+      <w:pPr>
+        <w:pStyle w:val="SourceCode"/>
+      </w:pPr>
+      <w:r>
+        <w:rPr>
+          <w:rStyle w:val="VerbatimChar"/>
+        </w:rPr>
+        <w:t xml:space="preserve">## Warning in wordcloud(CapstoneCorpus, min.freq = 2, scale = c(4, 0.5),</w:t>
+      </w:r>
+      <w:r>
+        <w:br w:type="textWrapping"/>
+      </w:r>
+      <w:r>
+        <w:rPr>
+          <w:rStyle w:val="VerbatimChar"/>
+        </w:rPr>
+        <w:t xml:space="preserve">## max.word = 200, : hostess could not be fit on page. It will not be plotted.</w:t>
+      </w:r>
+    </w:p>
+    <w:p>
+      <w:pPr>
+        <w:pStyle w:val="SourceCode"/>
+      </w:pPr>
+      <w:r>
+        <w:rPr>
+          <w:rStyle w:val="VerbatimChar"/>
+        </w:rPr>
+        <w:t xml:space="preserve">## Warning in wordcloud(CapstoneCorpus, min.freq = 2, scale = c(4, 0.5),</w:t>
+      </w:r>
+      <w:r>
+        <w:br w:type="textWrapping"/>
+      </w:r>
+      <w:r>
+        <w:rPr>
+          <w:rStyle w:val="VerbatimChar"/>
+        </w:rPr>
+        <w:t xml:space="preserve">## max.word = 200, : business could not be fit on page. It will not be</w:t>
       </w:r>
       <w:r>
         <w:br w:type="textWrapping"/>
@@ -17511,315 +17857,6 @@
           <w:rStyle w:val="VerbatimChar"/>
         </w:rPr>
         <w:t xml:space="preserve">## plotted.</w:t>
-      </w:r>
-    </w:p>
-    <w:p>
-      <w:pPr>
-        <w:pStyle w:val="SourceCode"/>
-      </w:pPr>
-      <w:r>
-        <w:rPr>
-          <w:rStyle w:val="VerbatimChar"/>
-        </w:rPr>
-        <w:t xml:space="preserve">## Warning in wordcloud(CapstoneCorpus, min.freq = 2, scale = c(4, 0.5),</w:t>
-      </w:r>
-      <w:r>
-        <w:br w:type="textWrapping"/>
-      </w:r>
-      <w:r>
-        <w:rPr>
-          <w:rStyle w:val="VerbatimChar"/>
-        </w:rPr>
-        <w:t xml:space="preserve">## max.word = 200, : burger could not be fit on page. It will not be plotted.</w:t>
-      </w:r>
-    </w:p>
-    <w:p>
-      <w:pPr>
-        <w:pStyle w:val="SourceCode"/>
-      </w:pPr>
-      <w:r>
-        <w:rPr>
-          <w:rStyle w:val="VerbatimChar"/>
-        </w:rPr>
-        <w:t xml:space="preserve">## Warning in wordcloud(CapstoneCorpus, min.freq = 2, scale = c(4, 0.5),</w:t>
-      </w:r>
-      <w:r>
-        <w:br w:type="textWrapping"/>
-      </w:r>
-      <w:r>
-        <w:rPr>
-          <w:rStyle w:val="VerbatimChar"/>
-        </w:rPr>
-        <w:t xml:space="preserve">## max.word = 200, : bottle could not be fit on page. It will not be plotted.</w:t>
-      </w:r>
-    </w:p>
-    <w:p>
-      <w:pPr>
-        <w:pStyle w:val="SourceCode"/>
-      </w:pPr>
-      <w:r>
-        <w:rPr>
-          <w:rStyle w:val="VerbatimChar"/>
-        </w:rPr>
-        <w:t xml:space="preserve">## Warning in wordcloud(CapstoneCorpus, min.freq = 2, scale = c(4, 0.5),</w:t>
-      </w:r>
-      <w:r>
-        <w:br w:type="textWrapping"/>
-      </w:r>
-      <w:r>
-        <w:rPr>
-          <w:rStyle w:val="VerbatimChar"/>
-        </w:rPr>
-        <w:t xml:space="preserve">## max.word = 200, : couple could not be fit on page. It will not be plotted.</w:t>
-      </w:r>
-    </w:p>
-    <w:p>
-      <w:pPr>
-        <w:pStyle w:val="SourceCode"/>
-      </w:pPr>
-      <w:r>
-        <w:rPr>
-          <w:rStyle w:val="VerbatimChar"/>
-        </w:rPr>
-        <w:t xml:space="preserve">## Warning in wordcloud(CapstoneCorpus, min.freq = 2, scale = c(4, 0.5),</w:t>
-      </w:r>
-      <w:r>
-        <w:br w:type="textWrapping"/>
-      </w:r>
-      <w:r>
-        <w:rPr>
-          <w:rStyle w:val="VerbatimChar"/>
-        </w:rPr>
-        <w:t xml:space="preserve">## max.word = 200, : last could not be fit on page. It will not be plotted.</w:t>
-      </w:r>
-    </w:p>
-    <w:p>
-      <w:pPr>
-        <w:pStyle w:val="SourceCode"/>
-      </w:pPr>
-      <w:r>
-        <w:rPr>
-          <w:rStyle w:val="VerbatimChar"/>
-        </w:rPr>
-        <w:t xml:space="preserve">## Warning in wordcloud(CapstoneCorpus, min.freq = 2, scale = c(4, 0.5),</w:t>
-      </w:r>
-      <w:r>
-        <w:br w:type="textWrapping"/>
-      </w:r>
-      <w:r>
-        <w:rPr>
-          <w:rStyle w:val="VerbatimChar"/>
-        </w:rPr>
-        <w:t xml:space="preserve">## max.word = 200, : portion could not be fit on page. It will not be plotted.</w:t>
-      </w:r>
-    </w:p>
-    <w:p>
-      <w:pPr>
-        <w:pStyle w:val="SourceCode"/>
-      </w:pPr>
-      <w:r>
-        <w:rPr>
-          <w:rStyle w:val="VerbatimChar"/>
-        </w:rPr>
-        <w:t xml:space="preserve">## Warning in wordcloud(CapstoneCorpus, min.freq = 2, scale = c(4, 0.5),</w:t>
-      </w:r>
-      <w:r>
-        <w:br w:type="textWrapping"/>
-      </w:r>
-      <w:r>
-        <w:rPr>
-          <w:rStyle w:val="VerbatimChar"/>
-        </w:rPr>
-        <w:t xml:space="preserve">## max.word = 200, : awesome could not be fit on page. It will not be plotted.</w:t>
-      </w:r>
-    </w:p>
-    <w:p>
-      <w:pPr>
-        <w:pStyle w:val="SourceCode"/>
-      </w:pPr>
-      <w:r>
-        <w:rPr>
-          <w:rStyle w:val="VerbatimChar"/>
-        </w:rPr>
-        <w:t xml:space="preserve">## Warning in wordcloud(CapstoneCorpus, min.freq = 2, scale = c(4, 0.5),</w:t>
-      </w:r>
-      <w:r>
-        <w:br w:type="textWrapping"/>
-      </w:r>
-      <w:r>
-        <w:rPr>
-          <w:rStyle w:val="VerbatimChar"/>
-        </w:rPr>
-        <w:t xml:space="preserve">## max.word = 200, : taste could not be fit on page. It will not be plotted.</w:t>
-      </w:r>
-    </w:p>
-    <w:p>
-      <w:pPr>
-        <w:pStyle w:val="SourceCode"/>
-      </w:pPr>
-      <w:r>
-        <w:rPr>
-          <w:rStyle w:val="VerbatimChar"/>
-        </w:rPr>
-        <w:t xml:space="preserve">## Warning in wordcloud(CapstoneCorpus, min.freq = 2, scale = c(4, 0.5),</w:t>
-      </w:r>
-      <w:r>
-        <w:br w:type="textWrapping"/>
-      </w:r>
-      <w:r>
-        <w:rPr>
-          <w:rStyle w:val="VerbatimChar"/>
-        </w:rPr>
-        <w:t xml:space="preserve">## max.word = 200, : spot could not be fit on page. It will not be plotted.</w:t>
-      </w:r>
-    </w:p>
-    <w:p>
-      <w:pPr>
-        <w:pStyle w:val="SourceCode"/>
-      </w:pPr>
-      <w:r>
-        <w:rPr>
-          <w:rStyle w:val="VerbatimChar"/>
-        </w:rPr>
-        <w:t xml:space="preserve">## Warning in wordcloud(CapstoneCorpus, min.freq = 2, scale = c(4, 0.5),</w:t>
-      </w:r>
-      <w:r>
-        <w:br w:type="textWrapping"/>
-      </w:r>
-      <w:r>
-        <w:rPr>
-          <w:rStyle w:val="VerbatimChar"/>
-        </w:rPr>
-        <w:t xml:space="preserve">## max.word = 200, : around could not be fit on page. It will not be plotted.</w:t>
-      </w:r>
-    </w:p>
-    <w:p>
-      <w:pPr>
-        <w:pStyle w:val="SourceCode"/>
-      </w:pPr>
-      <w:r>
-        <w:rPr>
-          <w:rStyle w:val="VerbatimChar"/>
-        </w:rPr>
-        <w:t xml:space="preserve">## Warning in wordcloud(CapstoneCorpus, min.freq = 2, scale = c(4, 0.5),</w:t>
-      </w:r>
-      <w:r>
-        <w:br w:type="textWrapping"/>
-      </w:r>
-      <w:r>
-        <w:rPr>
-          <w:rStyle w:val="VerbatimChar"/>
-        </w:rPr>
-        <w:t xml:space="preserve">## max.word = 200, : perfectly could not be fit on page. It will not be</w:t>
-      </w:r>
-      <w:r>
-        <w:br w:type="textWrapping"/>
-      </w:r>
-      <w:r>
-        <w:rPr>
-          <w:rStyle w:val="VerbatimChar"/>
-        </w:rPr>
-        <w:t xml:space="preserve">## plotted.</w:t>
-      </w:r>
-    </w:p>
-    <w:p>
-      <w:pPr>
-        <w:pStyle w:val="SourceCode"/>
-      </w:pPr>
-      <w:r>
-        <w:rPr>
-          <w:rStyle w:val="VerbatimChar"/>
-        </w:rPr>
-        <w:t xml:space="preserve">## Warning in wordcloud(CapstoneCorpus, min.freq = 2, scale = c(4, 0.5),</w:t>
-      </w:r>
-      <w:r>
-        <w:br w:type="textWrapping"/>
-      </w:r>
-      <w:r>
-        <w:rPr>
-          <w:rStyle w:val="VerbatimChar"/>
-        </w:rPr>
-        <w:t xml:space="preserve">## max.word = 200, : party could not be fit on page. It will not be plotted.</w:t>
-      </w:r>
-    </w:p>
-    <w:p>
-      <w:pPr>
-        <w:pStyle w:val="SourceCode"/>
-      </w:pPr>
-      <w:r>
-        <w:rPr>
-          <w:rStyle w:val="VerbatimChar"/>
-        </w:rPr>
-        <w:t xml:space="preserve">## Warning in wordcloud(CapstoneCorpus, min.freq = 2, scale = c(4, 0.5),</w:t>
-      </w:r>
-      <w:r>
-        <w:br w:type="textWrapping"/>
-      </w:r>
-      <w:r>
-        <w:rPr>
-          <w:rStyle w:val="VerbatimChar"/>
-        </w:rPr>
-        <w:t xml:space="preserve">## max.word = 200, : without could not be fit on page. It will not be plotted.</w:t>
-      </w:r>
-    </w:p>
-    <w:p>
-      <w:pPr>
-        <w:pStyle w:val="SourceCode"/>
-      </w:pPr>
-      <w:r>
-        <w:rPr>
-          <w:rStyle w:val="VerbatimChar"/>
-        </w:rPr>
-        <w:t xml:space="preserve">## Warning in wordcloud(CapstoneCorpus, min.freq = 2, scale = c(4, 0.5),</w:t>
-      </w:r>
-      <w:r>
-        <w:br w:type="textWrapping"/>
-      </w:r>
-      <w:r>
-        <w:rPr>
-          <w:rStyle w:val="VerbatimChar"/>
-        </w:rPr>
-        <w:t xml:space="preserve">## max.word = 200, : hostess could not be fit on page. It will not be plotted.</w:t>
-      </w:r>
-    </w:p>
-    <w:p>
-      <w:pPr>
-        <w:pStyle w:val="SourceCode"/>
-      </w:pPr>
-      <w:r>
-        <w:rPr>
-          <w:rStyle w:val="VerbatimChar"/>
-        </w:rPr>
-        <w:t xml:space="preserve">## Warning in wordcloud(CapstoneCorpus, min.freq = 2, scale = c(4, 0.5),</w:t>
-      </w:r>
-      <w:r>
-        <w:br w:type="textWrapping"/>
-      </w:r>
-      <w:r>
-        <w:rPr>
-          <w:rStyle w:val="VerbatimChar"/>
-        </w:rPr>
-        <w:t xml:space="preserve">## max.word = 200, : looked could not be fit on page. It will not be plotted.</w:t>
-      </w:r>
-    </w:p>
-    <w:p>
-      <w:pPr>
-        <w:pStyle w:val="SourceCode"/>
-      </w:pPr>
-      <w:r>
-        <w:rPr>
-          <w:rStyle w:val="VerbatimChar"/>
-        </w:rPr>
-        <w:t xml:space="preserve">## Warning in wordcloud(CapstoneCorpus, min.freq = 2, scale = c(4, 0.5),</w:t>
-      </w:r>
-      <w:r>
-        <w:br w:type="textWrapping"/>
-      </w:r>
-      <w:r>
-        <w:rPr>
-          <w:rStyle w:val="VerbatimChar"/>
-        </w:rPr>
-        <w:t xml:space="preserve">## max.word = 200, :  the could not be fit on page. It will not be plotted.</w:t>
       </w:r>
     </w:p>
     <w:p>
@@ -17927,16 +17964,52 @@
         <w:rPr>
           <w:rStyle w:val="VerbatimChar"/>
         </w:rPr>
-        <w:t xml:space="preserve">##     thursday surprisingly </w:t>
-      </w:r>
-      <w:r>
-        <w:br w:type="textWrapping"/>
-      </w:r>
-      <w:r>
-        <w:rPr>
-          <w:rStyle w:val="VerbatimChar"/>
-        </w:rPr>
-        <w:t xml:space="preserve">##         0.21         0.20</w:t>
+        <w:t xml:space="preserve">##       11oz       1999       3495        7oz  authentic       bits </w:t>
+      </w:r>
+      <w:r>
+        <w:br w:type="textWrapping"/>
+      </w:r>
+      <w:r>
+        <w:rPr>
+          <w:rStyle w:val="VerbatimChar"/>
+        </w:rPr>
+        <w:t xml:space="preserve">##       0.23       0.23       0.23       0.23       0.23       0.23 </w:t>
+      </w:r>
+      <w:r>
+        <w:br w:type="textWrapping"/>
+      </w:r>
+      <w:r>
+        <w:rPr>
+          <w:rStyle w:val="VerbatimChar"/>
+        </w:rPr>
+        <w:t xml:space="preserve">##      brown    cutting    lobster  overprice     pretty somethings </w:t>
+      </w:r>
+      <w:r>
+        <w:br w:type="textWrapping"/>
+      </w:r>
+      <w:r>
+        <w:rPr>
+          <w:rStyle w:val="VerbatimChar"/>
+        </w:rPr>
+        <w:t xml:space="preserve">##       0.23       0.23       0.23       0.23       0.23       0.23 </w:t>
+      </w:r>
+      <w:r>
+        <w:br w:type="textWrapping"/>
+      </w:r>
+      <w:r>
+        <w:rPr>
+          <w:rStyle w:val="VerbatimChar"/>
+        </w:rPr>
+        <w:t xml:space="preserve">## specialize  thoughthe     really       semi    sirloin </w:t>
+      </w:r>
+      <w:r>
+        <w:br w:type="textWrapping"/>
+      </w:r>
+      <w:r>
+        <w:rPr>
+          <w:rStyle w:val="VerbatimChar"/>
+        </w:rPr>
+        <w:t xml:space="preserve">##       0.23       0.23       0.20       0.20       0.20</w:t>
       </w:r>
     </w:p>
     <w:p>
@@ -18006,7 +18079,7 @@
         <w:rPr>
           <w:rStyle w:val="VerbatimChar"/>
         </w:rPr>
-        <w:t xml:space="preserve">##       0.22       0.21       0.20       0.20       0.19       0.19 </w:t>
+        <w:t xml:space="preserve">##       0.24       0.21       0.20       0.20       0.19       0.19 </w:t>
       </w:r>
       <w:r>
         <w:br w:type="textWrapping"/>
@@ -18155,16 +18228,16 @@
         <w:rPr>
           <w:rStyle w:val="VerbatimChar"/>
         </w:rPr>
-        <w:t xml:space="preserve">##         right       college           say       article     awkwardly </w:t>
-      </w:r>
-      <w:r>
-        <w:br w:type="textWrapping"/>
-      </w:r>
-      <w:r>
-        <w:rPr>
-          <w:rStyle w:val="VerbatimChar"/>
-        </w:rPr>
-        <w:t xml:space="preserve">##          0.23          0.23          0.22          0.21          0.21 </w:t>
+        <w:t xml:space="preserve">##       college         right           say       article     awkwardly </w:t>
+      </w:r>
+      <w:r>
+        <w:br w:type="textWrapping"/>
+      </w:r>
+      <w:r>
+        <w:rPr>
+          <w:rStyle w:val="VerbatimChar"/>
+        </w:rPr>
+        <w:t xml:space="preserve">##          0.23          0.22          0.22          0.21          0.21 </w:t>
       </w:r>
       <w:r>
         <w:br w:type="textWrapping"/>
@@ -18209,7 +18282,7 @@
         <w:rPr>
           <w:rStyle w:val="VerbatimChar"/>
         </w:rPr>
-        <w:t xml:space="preserve">## smallishgroup           sol        space2         those       though1 </w:t>
+        <w:t xml:space="preserve">## smallishgroup           sol        space2       though1    underneath </w:t>
       </w:r>
       <w:r>
         <w:br w:type="textWrapping"/>
@@ -18227,16 +18300,16 @@
         <w:rPr>
           <w:rStyle w:val="VerbatimChar"/>
         </w:rPr>
-        <w:t xml:space="preserve">##    underneath         usour          were         jessy         lower </w:t>
-      </w:r>
-      <w:r>
-        <w:br w:type="textWrapping"/>
-      </w:r>
-      <w:r>
-        <w:rPr>
-          <w:rStyle w:val="VerbatimChar"/>
-        </w:rPr>
-        <w:t xml:space="preserve">##          0.21          0.21          0.21          0.21          0.21</w:t>
+        <w:t xml:space="preserve">##         usour          were         jessy         lower </w:t>
+      </w:r>
+      <w:r>
+        <w:br w:type="textWrapping"/>
+      </w:r>
+      <w:r>
+        <w:rPr>
+          <w:rStyle w:val="VerbatimChar"/>
+        </w:rPr>
+        <w:t xml:space="preserve">##          0.21          0.21          0.21          0.21</w:t>
       </w:r>
     </w:p>
     <w:p>
@@ -18743,52 +18816,52 @@
         <w:rPr>
           <w:rStyle w:val="VerbatimChar"/>
         </w:rPr>
-        <w:t xml:space="preserve">##          first      everybody      finishing       great2nd         itmain </w:t>
-      </w:r>
-      <w:r>
-        <w:br w:type="textWrapping"/>
-      </w:r>
-      <w:r>
-        <w:rPr>
-          <w:rStyle w:val="VerbatimChar"/>
-        </w:rPr>
-        <w:t xml:space="preserve">##           0.34           0.27           0.27           0.27           0.27 </w:t>
-      </w:r>
-      <w:r>
-        <w:br w:type="textWrapping"/>
-      </w:r>
-      <w:r>
-        <w:rPr>
-          <w:rStyle w:val="VerbatimChar"/>
-        </w:rPr>
-        <w:t xml:space="preserve">##       lunch1st      okaythere   platedessert        slivers slowappetizers </w:t>
-      </w:r>
-      <w:r>
-        <w:br w:type="textWrapping"/>
-      </w:r>
-      <w:r>
-        <w:rPr>
-          <w:rStyle w:val="VerbatimChar"/>
-        </w:rPr>
-        <w:t xml:space="preserve">##           0.27           0.27           0.27           0.27           0.27 </w:t>
-      </w:r>
-      <w:r>
-        <w:br w:type="textWrapping"/>
-      </w:r>
-      <w:r>
-        <w:rPr>
-          <w:rStyle w:val="VerbatimChar"/>
-        </w:rPr>
-        <w:t xml:space="preserve">## strongambiance       thousand        despite       gazpacho            pan </w:t>
-      </w:r>
-      <w:r>
-        <w:br w:type="textWrapping"/>
-      </w:r>
-      <w:r>
-        <w:rPr>
-          <w:rStyle w:val="VerbatimChar"/>
-        </w:rPr>
-        <w:t xml:space="preserve">##           0.27           0.27           0.27           0.26           0.26</w:t>
+        <w:t xml:space="preserve">##          first       gazpacho      everybody      finishing       great2nd </w:t>
+      </w:r>
+      <w:r>
+        <w:br w:type="textWrapping"/>
+      </w:r>
+      <w:r>
+        <w:rPr>
+          <w:rStyle w:val="VerbatimChar"/>
+        </w:rPr>
+        <w:t xml:space="preserve">##           0.35           0.26           0.26           0.26           0.26 </w:t>
+      </w:r>
+      <w:r>
+        <w:br w:type="textWrapping"/>
+      </w:r>
+      <w:r>
+        <w:rPr>
+          <w:rStyle w:val="VerbatimChar"/>
+        </w:rPr>
+        <w:t xml:space="preserve">##         itmain       lunch1st      okaythere   platedessert        slivers </w:t>
+      </w:r>
+      <w:r>
+        <w:br w:type="textWrapping"/>
+      </w:r>
+      <w:r>
+        <w:rPr>
+          <w:rStyle w:val="VerbatimChar"/>
+        </w:rPr>
+        <w:t xml:space="preserve">##           0.26           0.26           0.26           0.26           0.26 </w:t>
+      </w:r>
+      <w:r>
+        <w:br w:type="textWrapping"/>
+      </w:r>
+      <w:r>
+        <w:rPr>
+          <w:rStyle w:val="VerbatimChar"/>
+        </w:rPr>
+        <w:t xml:space="preserve">## slowappetizers strongambiance       thousand        despite </w:t>
+      </w:r>
+      <w:r>
+        <w:br w:type="textWrapping"/>
+      </w:r>
+      <w:r>
+        <w:rPr>
+          <w:rStyle w:val="VerbatimChar"/>
+        </w:rPr>
+        <w:t xml:space="preserve">##           0.26           0.26           0.26           0.26</w:t>
       </w:r>
     </w:p>
     <w:p>
@@ -19000,7 +19073,7 @@
         <w:rPr>
           <w:rStyle w:val="VerbatimChar"/>
         </w:rPr>
-        <w:t xml:space="preserve">##              0.28              0.26              0.26              0.26 </w:t>
+        <w:t xml:space="preserve">##              0.29              0.26              0.26              0.26 </w:t>
       </w:r>
       <w:r>
         <w:br w:type="textWrapping"/>
@@ -19255,7 +19328,7 @@
     </w:lvl>
   </w:abstractNum>
   <w:abstractNum w:abstractNumId="990">
-    <w:nsid w:val="e8e15d9f"/>
+    <w:nsid w:val="d3d5e49a"/>
     <w:multiLevelType w:val="multilevel"/>
     <w:lvl w:ilvl="0">
       <w:numFmt w:val="bullet"/>
@@ -19336,7 +19409,7 @@
     </w:lvl>
   </w:abstractNum>
   <w:abstractNum w:abstractNumId="99411">
-    <w:nsid w:val="f3733d18"/>
+    <w:nsid w:val="ce2f9479"/>
     <w:multiLevelType w:val="multilevel"/>
     <w:lvl w:ilvl="0">
       <w:start w:val="1"/>
@@ -19424,7 +19497,7 @@
     </w:lvl>
   </w:abstractNum>
   <w:abstractNum w:abstractNumId="991">
-    <w:nsid w:val="c9374080"/>
+    <w:nsid w:val="8e51277e"/>
     <w:multiLevelType w:val="multilevel"/>
     <w:lvl w:ilvl="0">
       <w:numFmt w:val="bullet"/>

</xml_diff>